<commit_message>
Added my contribution to 05_Implementing file
</commit_message>
<xml_diff>
--- a/DAY-3/05_Implementing_HCL_Functions.docx
+++ b/DAY-3/05_Implementing_HCL_Functions.docx
@@ -1,6 +1,6 @@
 
 <file path=word/document.xml><?xml version="1.0" encoding="utf-8"?>
-<w:document xmlns:wpc="http://schemas.microsoft.com/office/word/2010/wordprocessingCanvas" xmlns:cx="http://schemas.microsoft.com/office/drawing/2014/chartex" xmlns:cx1="http://schemas.microsoft.com/office/drawing/2015/9/8/chartex" xmlns:cx2="http://schemas.microsoft.com/office/drawing/2015/10/21/chartex" xmlns:cx3="http://schemas.microsoft.com/office/drawing/2016/5/9/chartex" xmlns:cx4="http://schemas.microsoft.com/office/drawing/2016/5/10/chartex" xmlns:cx5="http://schemas.microsoft.com/office/drawing/2016/5/11/chartex" xmlns:cx6="http://schemas.microsoft.com/office/drawing/2016/5/12/chartex" xmlns:cx7="http://schemas.microsoft.com/office/drawing/2016/5/13/chartex" xmlns:cx8="http://schemas.microsoft.com/office/drawing/2016/5/14/chartex" xmlns:mc="http://schemas.openxmlformats.org/markup-compatibility/2006" xmlns:aink="http://schemas.microsoft.com/office/drawing/2016/ink" xmlns:am3d="http://schemas.microsoft.com/office/drawing/2017/model3d" xmlns:o="urn:schemas-microsoft-com:office:office" xmlns:oel="http://schemas.microsoft.com/office/2019/extlst" xmlns:r="http://schemas.openxmlformats.org/officeDocument/2006/relationships" xmlns:m="http://schemas.openxmlformats.org/officeDocument/2006/math" xmlns:v="urn:schemas-microsoft-com:vml" xmlns:wp14="http://schemas.microsoft.com/office/word/2010/wordprocessingDrawing" xmlns:wp="http://schemas.openxmlformats.org/drawingml/2006/wordprocessingDrawing" xmlns:w10="urn:schemas-microsoft-com:office:word" xmlns:w="http://schemas.openxmlformats.org/wordprocessingml/2006/main" xmlns:w14="http://schemas.microsoft.com/office/word/2010/wordml" xmlns:w15="http://schemas.microsoft.com/office/word/2012/wordml" xmlns:w16cex="http://schemas.microsoft.com/office/word/2018/wordml/cex" xmlns:w16cid="http://schemas.microsoft.com/office/word/2016/wordml/cid" xmlns:w16="http://schemas.microsoft.com/office/word/2018/wordml" xmlns:w16du="http://schemas.microsoft.com/office/word/2023/wordml/word16du" xmlns:w16sdtdh="http://schemas.microsoft.com/office/word/2020/wordml/sdtdatahash" xmlns:w16sdtfl="http://schemas.microsoft.com/office/word/2024/wordml/sdtformatlock" xmlns:w16se="http://schemas.microsoft.com/office/word/2015/wordml/symex" xmlns:wpg="http://schemas.microsoft.com/office/word/2010/wordprocessingGroup" xmlns:wpi="http://schemas.microsoft.com/office/word/2010/wordprocessingInk" xmlns:wne="http://schemas.microsoft.com/office/word/2006/wordml" xmlns:wps="http://schemas.microsoft.com/office/word/2010/wordprocessingShape" mc:Ignorable="w14 w15 w16se w16cid w16 w16cex w16sdtdh w16sdtfl w16du wp14">
+<w:document xmlns:wpc="http://schemas.microsoft.com/office/word/2010/wordprocessingCanvas" xmlns:cx="http://schemas.microsoft.com/office/drawing/2014/chartex" xmlns:cx1="http://schemas.microsoft.com/office/drawing/2015/9/8/chartex" xmlns:cx2="http://schemas.microsoft.com/office/drawing/2015/10/21/chartex" xmlns:cx3="http://schemas.microsoft.com/office/drawing/2016/5/9/chartex" xmlns:cx4="http://schemas.microsoft.com/office/drawing/2016/5/10/chartex" xmlns:cx5="http://schemas.microsoft.com/office/drawing/2016/5/11/chartex" xmlns:cx6="http://schemas.microsoft.com/office/drawing/2016/5/12/chartex" xmlns:cx7="http://schemas.microsoft.com/office/drawing/2016/5/13/chartex" xmlns:cx8="http://schemas.microsoft.com/office/drawing/2016/5/14/chartex" xmlns:mc="http://schemas.openxmlformats.org/markup-compatibility/2006" xmlns:aink="http://schemas.microsoft.com/office/drawing/2016/ink" xmlns:am3d="http://schemas.microsoft.com/office/drawing/2017/model3d" xmlns:o="urn:schemas-microsoft-com:office:office" xmlns:oel="http://schemas.microsoft.com/office/2019/extlst" xmlns:r="http://schemas.openxmlformats.org/officeDocument/2006/relationships" xmlns:m="http://schemas.openxmlformats.org/officeDocument/2006/math" xmlns:v="urn:schemas-microsoft-com:vml" xmlns:wp14="http://schemas.microsoft.com/office/word/2010/wordprocessingDrawing" xmlns:wp="http://schemas.openxmlformats.org/drawingml/2006/wordprocessingDrawing" xmlns:w10="urn:schemas-microsoft-com:office:word" xmlns:w="http://schemas.openxmlformats.org/wordprocessingml/2006/main" xmlns:w14="http://schemas.microsoft.com/office/word/2010/wordml" xmlns:w15="http://schemas.microsoft.com/office/word/2012/wordml" xmlns:w16cex="http://schemas.microsoft.com/office/word/2018/wordml/cex" xmlns:w16cid="http://schemas.microsoft.com/office/word/2016/wordml/cid" xmlns:w16="http://schemas.microsoft.com/office/word/2018/wordml" xmlns:w16sdtdh="http://schemas.microsoft.com/office/word/2020/wordml/sdtdatahash" xmlns:w16se="http://schemas.microsoft.com/office/word/2015/wordml/symex" xmlns:wpg="http://schemas.microsoft.com/office/word/2010/wordprocessingGroup" xmlns:wpi="http://schemas.microsoft.com/office/word/2010/wordprocessingInk" xmlns:wne="http://schemas.microsoft.com/office/word/2006/wordml" xmlns:wps="http://schemas.microsoft.com/office/word/2010/wordprocessingShape" mc:Ignorable="w14 w15 w16se w16cid w16 w16cex w16sdtdh wp14">
   <w:body>
     <w:p>
       <w:pPr>
@@ -289,7 +289,7 @@
               </wp:anchor>
             </w:drawing>
           </mc:Choice>
-          <mc:Fallback>
+          <mc:Fallback xmlns:w16sdtfl="http://schemas.microsoft.com/office/word/2024/wordml/sdtformatlock" xmlns:w16du="http://schemas.microsoft.com/office/word/2023/wordml/word16du">
             <w:pict>
               <v:rect w14:anchorId="6A835239" id="Rectangle 78" o:spid="_x0000_s1026" style="position:absolute;left:0;text-align:left;margin-left:0;margin-top:38.2pt;width:451pt;height:107.05pt;z-index:251658240;visibility:visible;mso-wrap-style:square;mso-width-percent:0;mso-height-percent:0;mso-wrap-distance-left:9pt;mso-wrap-distance-top:3.6pt;mso-wrap-distance-right:9pt;mso-wrap-distance-bottom:3.6pt;mso-position-horizontal:left;mso-position-horizontal-relative:margin;mso-position-vertical:absolute;mso-position-vertical-relative:text;mso-width-percent:0;mso-height-percent:0;mso-width-relative:margin;mso-height-relative:margin;v-text-anchor:top" o:gfxdata="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">
                 <v:stroke startarrowwidth="narrow" startarrowlength="short" endarrowwidth="narrow" endarrowlength="short"/>
@@ -1098,7 +1098,7 @@
               </wp:anchor>
             </w:drawing>
           </mc:Choice>
-          <mc:Fallback>
+          <mc:Fallback xmlns:w16sdtfl="http://schemas.microsoft.com/office/word/2024/wordml/sdtformatlock" xmlns:w16du="http://schemas.microsoft.com/office/word/2023/wordml/word16du">
             <w:pict>
               <v:rect w14:anchorId="430B7532" id="Rectangle 14" o:spid="_x0000_s1026" style="position:absolute;margin-left:78.8pt;margin-top:56.15pt;width:49.6pt;height:31.25pt;z-index:251661312;visibility:visible;mso-wrap-style:square;mso-wrap-distance-left:9pt;mso-wrap-distance-top:0;mso-wrap-distance-right:9pt;mso-wrap-distance-bottom:0;mso-position-horizontal:absolute;mso-position-horizontal-relative:text;mso-position-vertical:absolute;mso-position-vertical-relative:text;v-text-anchor:middle" o:gfxdata="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" filled="f" strokecolor="red" strokeweight="1.5pt">
                 <v:shadow on="t" color="black" opacity="22937f" origin=",.5" offset="0,.63889mm"/>
@@ -1310,7 +1310,7 @@
               </wp:anchor>
             </w:drawing>
           </mc:Choice>
-          <mc:Fallback>
+          <mc:Fallback xmlns:w16sdtfl="http://schemas.microsoft.com/office/word/2024/wordml/sdtformatlock" xmlns:w16du="http://schemas.microsoft.com/office/word/2023/wordml/word16du">
             <w:pict>
               <v:rect w14:anchorId="5E3ECFD4" id="Rectangle 6" o:spid="_x0000_s1026" style="position:absolute;margin-left:38.9pt;margin-top:152.1pt;width:53pt;height:37.5pt;z-index:251662336;visibility:visible;mso-wrap-style:square;mso-width-percent:0;mso-height-percent:0;mso-wrap-distance-left:9pt;mso-wrap-distance-top:0;mso-wrap-distance-right:9pt;mso-wrap-distance-bottom:0;mso-position-horizontal:absolute;mso-position-horizontal-relative:text;mso-position-vertical:absolute;mso-position-vertical-relative:text;mso-width-percent:0;mso-height-percent:0;mso-width-relative:margin;mso-height-relative:margin;v-text-anchor:middle" o:gfxdata="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" filled="f" strokecolor="red" strokeweight="1pt">
                 <v:shadow on="t" color="black" opacity="22937f" origin=",.5" offset="0,.63889mm"/>
@@ -2030,7 +2030,7 @@
               </wp:anchor>
             </w:drawing>
           </mc:Choice>
-          <mc:Fallback>
+          <mc:Fallback xmlns:w16sdtfl="http://schemas.microsoft.com/office/word/2024/wordml/sdtformatlock" xmlns:w16du="http://schemas.microsoft.com/office/word/2023/wordml/word16du">
             <w:pict>
               <v:rect w14:anchorId="697A1493" id="Rectangle 2" o:spid="_x0000_s1026" style="position:absolute;margin-left:170.5pt;margin-top:12.95pt;width:31.1pt;height:9.2pt;z-index:251663360;visibility:visible;mso-wrap-style:square;mso-wrap-distance-left:9pt;mso-wrap-distance-top:0;mso-wrap-distance-right:9pt;mso-wrap-distance-bottom:0;mso-position-horizontal:absolute;mso-position-horizontal-relative:text;mso-position-vertical:absolute;mso-position-vertical-relative:text;v-text-anchor:middle" o:gfxdata="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" filled="f" strokecolor="red" strokeweight="1pt">
                 <v:shadow on="t" color="black" opacity="22937f" origin=",.5" offset="0,.63889mm"/>
@@ -3319,20 +3319,8 @@
           <w:sz w:val="24"/>
           <w:szCs w:val="24"/>
         </w:rPr>
-        <w:t xml:space="preserve">terraform </w:t>
-      </w:r>
-      <w:proofErr w:type="spellStart"/>
-      <w:r>
-        <w:rPr>
-          <w:rFonts w:asciiTheme="majorHAnsi" w:hAnsiTheme="majorHAnsi" w:cstheme="majorHAnsi"/>
-          <w:b/>
-          <w:bCs/>
-          <w:sz w:val="24"/>
-          <w:szCs w:val="24"/>
-        </w:rPr>
-        <w:t>init</w:t>
-      </w:r>
-      <w:proofErr w:type="spellEnd"/>
+        <w:t>terraform init</w:t>
+      </w:r>
     </w:p>
     <w:p>
       <w:pPr>
@@ -4081,9 +4069,575 @@
         <w:t>using Terraform.</w:t>
       </w:r>
     </w:p>
+    <w:p>
+      <w:pPr>
+        <w:spacing w:line="259" w:lineRule="auto"/>
+        <w:ind w:left="720"/>
+        <w:rPr>
+          <w:rFonts w:asciiTheme="majorHAnsi" w:eastAsia="Calibri" w:hAnsiTheme="majorHAnsi" w:cstheme="majorHAnsi"/>
+          <w:color w:val="404040" w:themeColor="text1" w:themeTint="BF"/>
+          <w:sz w:val="24"/>
+          <w:szCs w:val="24"/>
+        </w:rPr>
+      </w:pPr>
+    </w:p>
+    <w:p>
+      <w:pPr>
+        <w:spacing w:line="240" w:lineRule="auto"/>
+        <w:ind w:left="720"/>
+        <w:rPr>
+          <w:rFonts w:asciiTheme="majorHAnsi" w:eastAsia="Calibri" w:hAnsiTheme="majorHAnsi" w:cstheme="majorHAnsi"/>
+          <w:color w:val="404040" w:themeColor="text1" w:themeTint="BF"/>
+          <w:sz w:val="24"/>
+          <w:szCs w:val="24"/>
+        </w:rPr>
+      </w:pPr>
+      <w:r>
+        <w:rPr>
+          <w:rFonts w:asciiTheme="majorHAnsi" w:eastAsia="Calibri" w:hAnsiTheme="majorHAnsi" w:cstheme="majorHAnsi"/>
+          <w:color w:val="404040" w:themeColor="text1" w:themeTint="BF"/>
+          <w:sz w:val="24"/>
+          <w:szCs w:val="24"/>
+        </w:rPr>
+        <w:t>====================== My Edits =================================</w:t>
+      </w:r>
+    </w:p>
+    <w:p>
+      <w:pPr>
+        <w:spacing w:line="240" w:lineRule="auto"/>
+        <w:ind w:left="720"/>
+        <w:rPr>
+          <w:rFonts w:asciiTheme="majorHAnsi" w:eastAsia="Calibri" w:hAnsiTheme="majorHAnsi" w:cstheme="majorHAnsi"/>
+          <w:color w:val="404040" w:themeColor="text1" w:themeTint="BF"/>
+          <w:sz w:val="24"/>
+          <w:szCs w:val="24"/>
+        </w:rPr>
+      </w:pPr>
+      <w:r>
+        <w:rPr>
+          <w:rFonts w:asciiTheme="majorHAnsi" w:eastAsia="Calibri" w:hAnsiTheme="majorHAnsi" w:cstheme="majorHAnsi"/>
+          <w:color w:val="404040" w:themeColor="text1" w:themeTint="BF"/>
+          <w:sz w:val="24"/>
+          <w:szCs w:val="24"/>
+        </w:rPr>
+        <w:t xml:space="preserve">We can do this on AWS with below code. </w:t>
+      </w:r>
+      <w:r>
+        <w:rPr>
+          <w:rFonts w:asciiTheme="majorHAnsi" w:eastAsia="Calibri" w:hAnsiTheme="majorHAnsi" w:cstheme="majorHAnsi"/>
+          <w:color w:val="404040" w:themeColor="text1" w:themeTint="BF"/>
+          <w:sz w:val="24"/>
+          <w:szCs w:val="24"/>
+        </w:rPr>
+        <w:br/>
+        <w:t>Creating instance and giving it a public IP and then fetching it through a variable:</w:t>
+      </w:r>
+      <w:r>
+        <w:rPr>
+          <w:rFonts w:asciiTheme="majorHAnsi" w:eastAsia="Calibri" w:hAnsiTheme="majorHAnsi" w:cstheme="majorHAnsi"/>
+          <w:color w:val="404040" w:themeColor="text1" w:themeTint="BF"/>
+          <w:sz w:val="24"/>
+          <w:szCs w:val="24"/>
+        </w:rPr>
+        <w:br/>
+      </w:r>
+      <w:r>
+        <w:rPr>
+          <w:rFonts w:asciiTheme="majorHAnsi" w:eastAsia="Calibri" w:hAnsiTheme="majorHAnsi" w:cstheme="majorHAnsi"/>
+          <w:color w:val="404040" w:themeColor="text1" w:themeTint="BF"/>
+          <w:sz w:val="24"/>
+          <w:szCs w:val="24"/>
+        </w:rPr>
+        <w:br/>
+        <w:t>==========</w:t>
+      </w:r>
+      <w:r>
+        <w:rPr>
+          <w:rFonts w:asciiTheme="majorHAnsi" w:eastAsia="Calibri" w:hAnsiTheme="majorHAnsi" w:cstheme="majorHAnsi"/>
+          <w:color w:val="404040" w:themeColor="text1" w:themeTint="BF"/>
+          <w:sz w:val="24"/>
+          <w:szCs w:val="24"/>
+        </w:rPr>
+        <w:br/>
+      </w:r>
+      <w:r>
+        <w:rPr>
+          <w:rFonts w:asciiTheme="majorHAnsi" w:eastAsia="Calibri" w:hAnsiTheme="majorHAnsi" w:cstheme="majorHAnsi"/>
+          <w:color w:val="404040" w:themeColor="text1" w:themeTint="BF"/>
+          <w:sz w:val="24"/>
+          <w:szCs w:val="24"/>
+        </w:rPr>
+        <w:t>resource "aws_instance" "sl" {</w:t>
+      </w:r>
+    </w:p>
+    <w:p>
+      <w:pPr>
+        <w:spacing w:line="240" w:lineRule="auto"/>
+        <w:ind w:left="720"/>
+        <w:rPr>
+          <w:rFonts w:asciiTheme="majorHAnsi" w:eastAsia="Calibri" w:hAnsiTheme="majorHAnsi" w:cstheme="majorHAnsi"/>
+          <w:color w:val="404040" w:themeColor="text1" w:themeTint="BF"/>
+          <w:sz w:val="24"/>
+          <w:szCs w:val="24"/>
+        </w:rPr>
+      </w:pPr>
+    </w:p>
+    <w:p>
+      <w:pPr>
+        <w:spacing w:line="240" w:lineRule="auto"/>
+        <w:ind w:left="720"/>
+        <w:rPr>
+          <w:rFonts w:asciiTheme="majorHAnsi" w:eastAsia="Calibri" w:hAnsiTheme="majorHAnsi" w:cstheme="majorHAnsi"/>
+          <w:color w:val="404040" w:themeColor="text1" w:themeTint="BF"/>
+          <w:sz w:val="24"/>
+          <w:szCs w:val="24"/>
+        </w:rPr>
+      </w:pPr>
+      <w:r>
+        <w:rPr>
+          <w:rFonts w:asciiTheme="majorHAnsi" w:eastAsia="Calibri" w:hAnsiTheme="majorHAnsi" w:cstheme="majorHAnsi"/>
+          <w:color w:val="404040" w:themeColor="text1" w:themeTint="BF"/>
+          <w:sz w:val="24"/>
+          <w:szCs w:val="24"/>
+        </w:rPr>
+        <w:t xml:space="preserve"> </w:t>
+      </w:r>
+    </w:p>
+    <w:p>
+      <w:pPr>
+        <w:spacing w:line="240" w:lineRule="auto"/>
+        <w:ind w:left="720"/>
+        <w:rPr>
+          <w:rFonts w:asciiTheme="majorHAnsi" w:eastAsia="Calibri" w:hAnsiTheme="majorHAnsi" w:cstheme="majorHAnsi"/>
+          <w:color w:val="404040" w:themeColor="text1" w:themeTint="BF"/>
+          <w:sz w:val="24"/>
+          <w:szCs w:val="24"/>
+        </w:rPr>
+      </w:pPr>
+    </w:p>
+    <w:p>
+      <w:pPr>
+        <w:spacing w:line="240" w:lineRule="auto"/>
+        <w:ind w:left="720"/>
+        <w:rPr>
+          <w:rFonts w:asciiTheme="majorHAnsi" w:eastAsia="Calibri" w:hAnsiTheme="majorHAnsi" w:cstheme="majorHAnsi"/>
+          <w:color w:val="404040" w:themeColor="text1" w:themeTint="BF"/>
+          <w:sz w:val="24"/>
+          <w:szCs w:val="24"/>
+        </w:rPr>
+      </w:pPr>
+      <w:r>
+        <w:rPr>
+          <w:rFonts w:asciiTheme="majorHAnsi" w:eastAsia="Calibri" w:hAnsiTheme="majorHAnsi" w:cstheme="majorHAnsi"/>
+          <w:color w:val="404040" w:themeColor="text1" w:themeTint="BF"/>
+          <w:sz w:val="24"/>
+          <w:szCs w:val="24"/>
+        </w:rPr>
+        <w:t xml:space="preserve">  ami = "ami-0ecb62995f68bb549"</w:t>
+      </w:r>
+    </w:p>
+    <w:p>
+      <w:pPr>
+        <w:spacing w:line="240" w:lineRule="auto"/>
+        <w:ind w:left="720"/>
+        <w:rPr>
+          <w:rFonts w:asciiTheme="majorHAnsi" w:eastAsia="Calibri" w:hAnsiTheme="majorHAnsi" w:cstheme="majorHAnsi"/>
+          <w:color w:val="404040" w:themeColor="text1" w:themeTint="BF"/>
+          <w:sz w:val="24"/>
+          <w:szCs w:val="24"/>
+        </w:rPr>
+      </w:pPr>
+    </w:p>
+    <w:p>
+      <w:pPr>
+        <w:spacing w:line="240" w:lineRule="auto"/>
+        <w:ind w:left="720"/>
+        <w:rPr>
+          <w:rFonts w:asciiTheme="majorHAnsi" w:eastAsia="Calibri" w:hAnsiTheme="majorHAnsi" w:cstheme="majorHAnsi"/>
+          <w:color w:val="404040" w:themeColor="text1" w:themeTint="BF"/>
+          <w:sz w:val="24"/>
+          <w:szCs w:val="24"/>
+        </w:rPr>
+      </w:pPr>
+      <w:r>
+        <w:rPr>
+          <w:rFonts w:asciiTheme="majorHAnsi" w:eastAsia="Calibri" w:hAnsiTheme="majorHAnsi" w:cstheme="majorHAnsi"/>
+          <w:color w:val="404040" w:themeColor="text1" w:themeTint="BF"/>
+          <w:sz w:val="24"/>
+          <w:szCs w:val="24"/>
+        </w:rPr>
+        <w:t xml:space="preserve">  instance_type = "t3.micro"</w:t>
+      </w:r>
+    </w:p>
+    <w:p>
+      <w:pPr>
+        <w:spacing w:line="240" w:lineRule="auto"/>
+        <w:ind w:left="720"/>
+        <w:rPr>
+          <w:rFonts w:asciiTheme="majorHAnsi" w:eastAsia="Calibri" w:hAnsiTheme="majorHAnsi" w:cstheme="majorHAnsi"/>
+          <w:color w:val="404040" w:themeColor="text1" w:themeTint="BF"/>
+          <w:sz w:val="24"/>
+          <w:szCs w:val="24"/>
+        </w:rPr>
+      </w:pPr>
+    </w:p>
+    <w:p>
+      <w:pPr>
+        <w:spacing w:line="240" w:lineRule="auto"/>
+        <w:ind w:left="720"/>
+        <w:rPr>
+          <w:rFonts w:asciiTheme="majorHAnsi" w:eastAsia="Calibri" w:hAnsiTheme="majorHAnsi" w:cstheme="majorHAnsi"/>
+          <w:color w:val="404040" w:themeColor="text1" w:themeTint="BF"/>
+          <w:sz w:val="24"/>
+          <w:szCs w:val="24"/>
+        </w:rPr>
+      </w:pPr>
+      <w:r>
+        <w:rPr>
+          <w:rFonts w:asciiTheme="majorHAnsi" w:eastAsia="Calibri" w:hAnsiTheme="majorHAnsi" w:cstheme="majorHAnsi"/>
+          <w:color w:val="404040" w:themeColor="text1" w:themeTint="BF"/>
+          <w:sz w:val="24"/>
+          <w:szCs w:val="24"/>
+        </w:rPr>
+        <w:t xml:space="preserve"> </w:t>
+      </w:r>
+    </w:p>
+    <w:p>
+      <w:pPr>
+        <w:spacing w:line="240" w:lineRule="auto"/>
+        <w:ind w:left="720"/>
+        <w:rPr>
+          <w:rFonts w:asciiTheme="majorHAnsi" w:eastAsia="Calibri" w:hAnsiTheme="majorHAnsi" w:cstheme="majorHAnsi"/>
+          <w:color w:val="404040" w:themeColor="text1" w:themeTint="BF"/>
+          <w:sz w:val="24"/>
+          <w:szCs w:val="24"/>
+        </w:rPr>
+      </w:pPr>
+    </w:p>
+    <w:p>
+      <w:pPr>
+        <w:spacing w:line="240" w:lineRule="auto"/>
+        <w:ind w:left="720"/>
+        <w:rPr>
+          <w:rFonts w:asciiTheme="majorHAnsi" w:eastAsia="Calibri" w:hAnsiTheme="majorHAnsi" w:cstheme="majorHAnsi"/>
+          <w:color w:val="404040" w:themeColor="text1" w:themeTint="BF"/>
+          <w:sz w:val="24"/>
+          <w:szCs w:val="24"/>
+        </w:rPr>
+      </w:pPr>
+      <w:r>
+        <w:rPr>
+          <w:rFonts w:asciiTheme="majorHAnsi" w:eastAsia="Calibri" w:hAnsiTheme="majorHAnsi" w:cstheme="majorHAnsi"/>
+          <w:color w:val="404040" w:themeColor="text1" w:themeTint="BF"/>
+          <w:sz w:val="24"/>
+          <w:szCs w:val="24"/>
+        </w:rPr>
+        <w:t xml:space="preserve">  tags = {</w:t>
+      </w:r>
+    </w:p>
+    <w:p>
+      <w:pPr>
+        <w:spacing w:line="240" w:lineRule="auto"/>
+        <w:ind w:left="720"/>
+        <w:rPr>
+          <w:rFonts w:asciiTheme="majorHAnsi" w:eastAsia="Calibri" w:hAnsiTheme="majorHAnsi" w:cstheme="majorHAnsi"/>
+          <w:color w:val="404040" w:themeColor="text1" w:themeTint="BF"/>
+          <w:sz w:val="24"/>
+          <w:szCs w:val="24"/>
+        </w:rPr>
+      </w:pPr>
+    </w:p>
+    <w:p>
+      <w:pPr>
+        <w:spacing w:line="240" w:lineRule="auto"/>
+        <w:ind w:left="720"/>
+        <w:rPr>
+          <w:rFonts w:asciiTheme="majorHAnsi" w:eastAsia="Calibri" w:hAnsiTheme="majorHAnsi" w:cstheme="majorHAnsi"/>
+          <w:color w:val="404040" w:themeColor="text1" w:themeTint="BF"/>
+          <w:sz w:val="24"/>
+          <w:szCs w:val="24"/>
+        </w:rPr>
+      </w:pPr>
+      <w:r>
+        <w:rPr>
+          <w:rFonts w:asciiTheme="majorHAnsi" w:eastAsia="Calibri" w:hAnsiTheme="majorHAnsi" w:cstheme="majorHAnsi"/>
+          <w:color w:val="404040" w:themeColor="text1" w:themeTint="BF"/>
+          <w:sz w:val="24"/>
+          <w:szCs w:val="24"/>
+        </w:rPr>
+        <w:t xml:space="preserve">    Name="SL-Instance"</w:t>
+      </w:r>
+    </w:p>
+    <w:p>
+      <w:pPr>
+        <w:spacing w:line="240" w:lineRule="auto"/>
+        <w:ind w:left="720"/>
+        <w:rPr>
+          <w:rFonts w:asciiTheme="majorHAnsi" w:eastAsia="Calibri" w:hAnsiTheme="majorHAnsi" w:cstheme="majorHAnsi"/>
+          <w:color w:val="404040" w:themeColor="text1" w:themeTint="BF"/>
+          <w:sz w:val="24"/>
+          <w:szCs w:val="24"/>
+        </w:rPr>
+      </w:pPr>
+    </w:p>
+    <w:p>
+      <w:pPr>
+        <w:spacing w:line="240" w:lineRule="auto"/>
+        <w:ind w:left="720"/>
+        <w:rPr>
+          <w:rFonts w:asciiTheme="majorHAnsi" w:eastAsia="Calibri" w:hAnsiTheme="majorHAnsi" w:cstheme="majorHAnsi"/>
+          <w:color w:val="404040" w:themeColor="text1" w:themeTint="BF"/>
+          <w:sz w:val="24"/>
+          <w:szCs w:val="24"/>
+        </w:rPr>
+      </w:pPr>
+      <w:r>
+        <w:rPr>
+          <w:rFonts w:asciiTheme="majorHAnsi" w:eastAsia="Calibri" w:hAnsiTheme="majorHAnsi" w:cstheme="majorHAnsi"/>
+          <w:color w:val="404040" w:themeColor="text1" w:themeTint="BF"/>
+          <w:sz w:val="24"/>
+          <w:szCs w:val="24"/>
+        </w:rPr>
+        <w:t xml:space="preserve">  }</w:t>
+      </w:r>
+    </w:p>
+    <w:p>
+      <w:pPr>
+        <w:spacing w:line="240" w:lineRule="auto"/>
+        <w:ind w:left="720"/>
+        <w:rPr>
+          <w:rFonts w:asciiTheme="majorHAnsi" w:eastAsia="Calibri" w:hAnsiTheme="majorHAnsi" w:cstheme="majorHAnsi"/>
+          <w:color w:val="404040" w:themeColor="text1" w:themeTint="BF"/>
+          <w:sz w:val="24"/>
+          <w:szCs w:val="24"/>
+        </w:rPr>
+      </w:pPr>
+    </w:p>
+    <w:p>
+      <w:pPr>
+        <w:spacing w:line="240" w:lineRule="auto"/>
+        <w:ind w:left="720"/>
+        <w:rPr>
+          <w:rFonts w:asciiTheme="majorHAnsi" w:eastAsia="Calibri" w:hAnsiTheme="majorHAnsi" w:cstheme="majorHAnsi"/>
+          <w:color w:val="404040" w:themeColor="text1" w:themeTint="BF"/>
+          <w:sz w:val="24"/>
+          <w:szCs w:val="24"/>
+        </w:rPr>
+      </w:pPr>
+      <w:r>
+        <w:rPr>
+          <w:rFonts w:asciiTheme="majorHAnsi" w:eastAsia="Calibri" w:hAnsiTheme="majorHAnsi" w:cstheme="majorHAnsi"/>
+          <w:color w:val="404040" w:themeColor="text1" w:themeTint="BF"/>
+          <w:sz w:val="24"/>
+          <w:szCs w:val="24"/>
+        </w:rPr>
+        <w:t xml:space="preserve">  </w:t>
+      </w:r>
+    </w:p>
+    <w:p>
+      <w:pPr>
+        <w:spacing w:line="240" w:lineRule="auto"/>
+        <w:ind w:left="720"/>
+        <w:rPr>
+          <w:rFonts w:asciiTheme="majorHAnsi" w:eastAsia="Calibri" w:hAnsiTheme="majorHAnsi" w:cstheme="majorHAnsi"/>
+          <w:color w:val="404040" w:themeColor="text1" w:themeTint="BF"/>
+          <w:sz w:val="24"/>
+          <w:szCs w:val="24"/>
+        </w:rPr>
+      </w:pPr>
+    </w:p>
+    <w:p>
+      <w:pPr>
+        <w:spacing w:line="240" w:lineRule="auto"/>
+        <w:ind w:left="720"/>
+        <w:rPr>
+          <w:rFonts w:asciiTheme="majorHAnsi" w:eastAsia="Calibri" w:hAnsiTheme="majorHAnsi" w:cstheme="majorHAnsi"/>
+          <w:color w:val="404040" w:themeColor="text1" w:themeTint="BF"/>
+          <w:sz w:val="24"/>
+          <w:szCs w:val="24"/>
+        </w:rPr>
+      </w:pPr>
+      <w:r>
+        <w:rPr>
+          <w:rFonts w:asciiTheme="majorHAnsi" w:eastAsia="Calibri" w:hAnsiTheme="majorHAnsi" w:cstheme="majorHAnsi"/>
+          <w:color w:val="404040" w:themeColor="text1" w:themeTint="BF"/>
+          <w:sz w:val="24"/>
+          <w:szCs w:val="24"/>
+        </w:rPr>
+        <w:t>}</w:t>
+      </w:r>
+    </w:p>
+    <w:p>
+      <w:pPr>
+        <w:spacing w:line="240" w:lineRule="auto"/>
+        <w:ind w:left="720"/>
+        <w:rPr>
+          <w:rFonts w:asciiTheme="majorHAnsi" w:eastAsia="Calibri" w:hAnsiTheme="majorHAnsi" w:cstheme="majorHAnsi"/>
+          <w:color w:val="404040" w:themeColor="text1" w:themeTint="BF"/>
+          <w:sz w:val="24"/>
+          <w:szCs w:val="24"/>
+        </w:rPr>
+      </w:pPr>
+    </w:p>
+    <w:p>
+      <w:pPr>
+        <w:spacing w:line="240" w:lineRule="auto"/>
+        <w:ind w:left="720"/>
+        <w:rPr>
+          <w:rFonts w:asciiTheme="majorHAnsi" w:eastAsia="Calibri" w:hAnsiTheme="majorHAnsi" w:cstheme="majorHAnsi"/>
+          <w:color w:val="404040" w:themeColor="text1" w:themeTint="BF"/>
+          <w:sz w:val="24"/>
+          <w:szCs w:val="24"/>
+        </w:rPr>
+      </w:pPr>
+      <w:r>
+        <w:rPr>
+          <w:rFonts w:asciiTheme="majorHAnsi" w:eastAsia="Calibri" w:hAnsiTheme="majorHAnsi" w:cstheme="majorHAnsi"/>
+          <w:color w:val="404040" w:themeColor="text1" w:themeTint="BF"/>
+          <w:sz w:val="24"/>
+          <w:szCs w:val="24"/>
+        </w:rPr>
+        <w:t xml:space="preserve"> </w:t>
+      </w:r>
+    </w:p>
+    <w:p>
+      <w:pPr>
+        <w:spacing w:line="240" w:lineRule="auto"/>
+        <w:ind w:left="720"/>
+        <w:rPr>
+          <w:rFonts w:asciiTheme="majorHAnsi" w:eastAsia="Calibri" w:hAnsiTheme="majorHAnsi" w:cstheme="majorHAnsi"/>
+          <w:color w:val="404040" w:themeColor="text1" w:themeTint="BF"/>
+          <w:sz w:val="24"/>
+          <w:szCs w:val="24"/>
+        </w:rPr>
+      </w:pPr>
+    </w:p>
+    <w:p>
+      <w:pPr>
+        <w:spacing w:line="240" w:lineRule="auto"/>
+        <w:ind w:left="720"/>
+        <w:rPr>
+          <w:rFonts w:asciiTheme="majorHAnsi" w:eastAsia="Calibri" w:hAnsiTheme="majorHAnsi" w:cstheme="majorHAnsi"/>
+          <w:color w:val="404040" w:themeColor="text1" w:themeTint="BF"/>
+          <w:sz w:val="24"/>
+          <w:szCs w:val="24"/>
+        </w:rPr>
+      </w:pPr>
+      <w:r>
+        <w:rPr>
+          <w:rFonts w:asciiTheme="majorHAnsi" w:eastAsia="Calibri" w:hAnsiTheme="majorHAnsi" w:cstheme="majorHAnsi"/>
+          <w:color w:val="404040" w:themeColor="text1" w:themeTint="BF"/>
+          <w:sz w:val="24"/>
+          <w:szCs w:val="24"/>
+        </w:rPr>
+        <w:lastRenderedPageBreak/>
+        <w:t>output "ec2_public_ip" {</w:t>
+      </w:r>
+    </w:p>
+    <w:p>
+      <w:pPr>
+        <w:spacing w:line="240" w:lineRule="auto"/>
+        <w:ind w:left="720"/>
+        <w:rPr>
+          <w:rFonts w:asciiTheme="majorHAnsi" w:eastAsia="Calibri" w:hAnsiTheme="majorHAnsi" w:cstheme="majorHAnsi"/>
+          <w:color w:val="404040" w:themeColor="text1" w:themeTint="BF"/>
+          <w:sz w:val="24"/>
+          <w:szCs w:val="24"/>
+        </w:rPr>
+      </w:pPr>
+    </w:p>
+    <w:p>
+      <w:pPr>
+        <w:spacing w:line="240" w:lineRule="auto"/>
+        <w:ind w:left="720"/>
+        <w:rPr>
+          <w:rFonts w:asciiTheme="majorHAnsi" w:eastAsia="Calibri" w:hAnsiTheme="majorHAnsi" w:cstheme="majorHAnsi"/>
+          <w:color w:val="404040" w:themeColor="text1" w:themeTint="BF"/>
+          <w:sz w:val="24"/>
+          <w:szCs w:val="24"/>
+        </w:rPr>
+      </w:pPr>
+      <w:r>
+        <w:rPr>
+          <w:rFonts w:asciiTheme="majorHAnsi" w:eastAsia="Calibri" w:hAnsiTheme="majorHAnsi" w:cstheme="majorHAnsi"/>
+          <w:color w:val="404040" w:themeColor="text1" w:themeTint="BF"/>
+          <w:sz w:val="24"/>
+          <w:szCs w:val="24"/>
+        </w:rPr>
+        <w:t xml:space="preserve">  description = "The public IP address of the EC2 instance"</w:t>
+      </w:r>
+    </w:p>
+    <w:p>
+      <w:pPr>
+        <w:spacing w:line="240" w:lineRule="auto"/>
+        <w:ind w:left="720"/>
+        <w:rPr>
+          <w:rFonts w:asciiTheme="majorHAnsi" w:eastAsia="Calibri" w:hAnsiTheme="majorHAnsi" w:cstheme="majorHAnsi"/>
+          <w:color w:val="404040" w:themeColor="text1" w:themeTint="BF"/>
+          <w:sz w:val="24"/>
+          <w:szCs w:val="24"/>
+        </w:rPr>
+      </w:pPr>
+    </w:p>
+    <w:p>
+      <w:pPr>
+        <w:spacing w:line="240" w:lineRule="auto"/>
+        <w:ind w:left="720"/>
+        <w:rPr>
+          <w:rFonts w:asciiTheme="majorHAnsi" w:eastAsia="Calibri" w:hAnsiTheme="majorHAnsi" w:cstheme="majorHAnsi"/>
+          <w:color w:val="404040" w:themeColor="text1" w:themeTint="BF"/>
+          <w:sz w:val="24"/>
+          <w:szCs w:val="24"/>
+        </w:rPr>
+      </w:pPr>
+      <w:r>
+        <w:rPr>
+          <w:rFonts w:asciiTheme="majorHAnsi" w:eastAsia="Calibri" w:hAnsiTheme="majorHAnsi" w:cstheme="majorHAnsi"/>
+          <w:color w:val="404040" w:themeColor="text1" w:themeTint="BF"/>
+          <w:sz w:val="24"/>
+          <w:szCs w:val="24"/>
+        </w:rPr>
+        <w:t xml:space="preserve">  value       = aws_instance.sl.public_ip</w:t>
+      </w:r>
+    </w:p>
+    <w:p>
+      <w:pPr>
+        <w:spacing w:line="240" w:lineRule="auto"/>
+        <w:ind w:left="720"/>
+        <w:rPr>
+          <w:rFonts w:asciiTheme="majorHAnsi" w:eastAsia="Calibri" w:hAnsiTheme="majorHAnsi" w:cstheme="majorHAnsi"/>
+          <w:color w:val="404040" w:themeColor="text1" w:themeTint="BF"/>
+          <w:sz w:val="24"/>
+          <w:szCs w:val="24"/>
+        </w:rPr>
+      </w:pPr>
+    </w:p>
+    <w:p>
+      <w:pPr>
+        <w:spacing w:line="240" w:lineRule="auto"/>
+        <w:ind w:left="720"/>
+        <w:rPr>
+          <w:rFonts w:asciiTheme="majorHAnsi" w:eastAsia="Calibri" w:hAnsiTheme="majorHAnsi" w:cstheme="majorHAnsi"/>
+          <w:color w:val="404040" w:themeColor="text1" w:themeTint="BF"/>
+          <w:sz w:val="24"/>
+          <w:szCs w:val="24"/>
+        </w:rPr>
+      </w:pPr>
+      <w:r>
+        <w:rPr>
+          <w:rFonts w:asciiTheme="majorHAnsi" w:eastAsia="Calibri" w:hAnsiTheme="majorHAnsi" w:cstheme="majorHAnsi"/>
+          <w:color w:val="404040" w:themeColor="text1" w:themeTint="BF"/>
+          <w:sz w:val="24"/>
+          <w:szCs w:val="24"/>
+        </w:rPr>
+        <w:t>}</w:t>
+      </w:r>
+    </w:p>
     <w:sectPr>
       <w:headerReference w:type="default" r:id="rId23"/>
-      <w:footerReference w:type="default" r:id="rId24"/>
+      <w:footerReference w:type="even" r:id="rId24"/>
+      <w:footerReference w:type="default" r:id="rId25"/>
+      <w:footerReference w:type="first" r:id="rId26"/>
       <w:pgSz w:w="12240" w:h="15840"/>
       <w:pgMar w:top="1440" w:right="1440" w:bottom="1440" w:left="1440" w:header="720" w:footer="720" w:gutter="0"/>
       <w:pgNumType w:start="1"/>
@@ -4094,7 +4648,7 @@
 </file>
 
 <file path=word/endnotes.xml><?xml version="1.0" encoding="utf-8"?>
-<w:endnotes xmlns:wpc="http://schemas.microsoft.com/office/word/2010/wordprocessingCanvas" xmlns:cx="http://schemas.microsoft.com/office/drawing/2014/chartex" xmlns:cx1="http://schemas.microsoft.com/office/drawing/2015/9/8/chartex" xmlns:cx2="http://schemas.microsoft.com/office/drawing/2015/10/21/chartex" xmlns:cx3="http://schemas.microsoft.com/office/drawing/2016/5/9/chartex" xmlns:cx4="http://schemas.microsoft.com/office/drawing/2016/5/10/chartex" xmlns:cx5="http://schemas.microsoft.com/office/drawing/2016/5/11/chartex" xmlns:cx6="http://schemas.microsoft.com/office/drawing/2016/5/12/chartex" xmlns:cx7="http://schemas.microsoft.com/office/drawing/2016/5/13/chartex" xmlns:cx8="http://schemas.microsoft.com/office/drawing/2016/5/14/chartex" xmlns:mc="http://schemas.openxmlformats.org/markup-compatibility/2006" xmlns:aink="http://schemas.microsoft.com/office/drawing/2016/ink" xmlns:am3d="http://schemas.microsoft.com/office/drawing/2017/model3d" xmlns:o="urn:schemas-microsoft-com:office:office" xmlns:oel="http://schemas.microsoft.com/office/2019/extlst" xmlns:r="http://schemas.openxmlformats.org/officeDocument/2006/relationships" xmlns:m="http://schemas.openxmlformats.org/officeDocument/2006/math" xmlns:v="urn:schemas-microsoft-com:vml" xmlns:wp14="http://schemas.microsoft.com/office/word/2010/wordprocessingDrawing" xmlns:wp="http://schemas.openxmlformats.org/drawingml/2006/wordprocessingDrawing" xmlns:w10="urn:schemas-microsoft-com:office:word" xmlns:w="http://schemas.openxmlformats.org/wordprocessingml/2006/main" xmlns:w14="http://schemas.microsoft.com/office/word/2010/wordml" xmlns:w15="http://schemas.microsoft.com/office/word/2012/wordml" xmlns:w16cex="http://schemas.microsoft.com/office/word/2018/wordml/cex" xmlns:w16cid="http://schemas.microsoft.com/office/word/2016/wordml/cid" xmlns:w16="http://schemas.microsoft.com/office/word/2018/wordml" xmlns:w16du="http://schemas.microsoft.com/office/word/2023/wordml/word16du" xmlns:w16sdtdh="http://schemas.microsoft.com/office/word/2020/wordml/sdtdatahash" xmlns:w16sdtfl="http://schemas.microsoft.com/office/word/2024/wordml/sdtformatlock" xmlns:w16se="http://schemas.microsoft.com/office/word/2015/wordml/symex" xmlns:wpg="http://schemas.microsoft.com/office/word/2010/wordprocessingGroup" xmlns:wpi="http://schemas.microsoft.com/office/word/2010/wordprocessingInk" xmlns:wne="http://schemas.microsoft.com/office/word/2006/wordml" xmlns:wps="http://schemas.microsoft.com/office/word/2010/wordprocessingShape" mc:Ignorable="w14 w15 w16se w16cid w16 w16cex w16sdtdh w16sdtfl w16du wp14">
+<w:endnotes xmlns:wpc="http://schemas.microsoft.com/office/word/2010/wordprocessingCanvas" xmlns:cx="http://schemas.microsoft.com/office/drawing/2014/chartex" xmlns:cx1="http://schemas.microsoft.com/office/drawing/2015/9/8/chartex" xmlns:cx2="http://schemas.microsoft.com/office/drawing/2015/10/21/chartex" xmlns:cx3="http://schemas.microsoft.com/office/drawing/2016/5/9/chartex" xmlns:cx4="http://schemas.microsoft.com/office/drawing/2016/5/10/chartex" xmlns:cx5="http://schemas.microsoft.com/office/drawing/2016/5/11/chartex" xmlns:cx6="http://schemas.microsoft.com/office/drawing/2016/5/12/chartex" xmlns:cx7="http://schemas.microsoft.com/office/drawing/2016/5/13/chartex" xmlns:cx8="http://schemas.microsoft.com/office/drawing/2016/5/14/chartex" xmlns:mc="http://schemas.openxmlformats.org/markup-compatibility/2006" xmlns:aink="http://schemas.microsoft.com/office/drawing/2016/ink" xmlns:am3d="http://schemas.microsoft.com/office/drawing/2017/model3d" xmlns:o="urn:schemas-microsoft-com:office:office" xmlns:oel="http://schemas.microsoft.com/office/2019/extlst" xmlns:r="http://schemas.openxmlformats.org/officeDocument/2006/relationships" xmlns:m="http://schemas.openxmlformats.org/officeDocument/2006/math" xmlns:v="urn:schemas-microsoft-com:vml" xmlns:wp14="http://schemas.microsoft.com/office/word/2010/wordprocessingDrawing" xmlns:wp="http://schemas.openxmlformats.org/drawingml/2006/wordprocessingDrawing" xmlns:w10="urn:schemas-microsoft-com:office:word" xmlns:w="http://schemas.openxmlformats.org/wordprocessingml/2006/main" xmlns:w14="http://schemas.microsoft.com/office/word/2010/wordml" xmlns:w15="http://schemas.microsoft.com/office/word/2012/wordml" xmlns:w16cex="http://schemas.microsoft.com/office/word/2018/wordml/cex" xmlns:w16cid="http://schemas.microsoft.com/office/word/2016/wordml/cid" xmlns:w16="http://schemas.microsoft.com/office/word/2018/wordml" xmlns:w16sdtdh="http://schemas.microsoft.com/office/word/2020/wordml/sdtdatahash" xmlns:w16se="http://schemas.microsoft.com/office/word/2015/wordml/symex" xmlns:wpg="http://schemas.microsoft.com/office/word/2010/wordprocessingGroup" xmlns:wpi="http://schemas.microsoft.com/office/word/2010/wordprocessingInk" xmlns:wne="http://schemas.microsoft.com/office/word/2006/wordml" xmlns:wps="http://schemas.microsoft.com/office/word/2010/wordprocessingShape" mc:Ignorable="w14 w15 w16se w16cid w16 w16cex w16sdtdh wp14">
   <w:endnote w:type="separator" w:id="-1">
     <w:p>
       <w:pPr>
@@ -4126,7 +4680,136 @@
 </file>
 
 <file path=word/footer1.xml><?xml version="1.0" encoding="utf-8"?>
-<w:ftr xmlns:wpc="http://schemas.microsoft.com/office/word/2010/wordprocessingCanvas" xmlns:cx="http://schemas.microsoft.com/office/drawing/2014/chartex" xmlns:cx1="http://schemas.microsoft.com/office/drawing/2015/9/8/chartex" xmlns:cx2="http://schemas.microsoft.com/office/drawing/2015/10/21/chartex" xmlns:cx3="http://schemas.microsoft.com/office/drawing/2016/5/9/chartex" xmlns:cx4="http://schemas.microsoft.com/office/drawing/2016/5/10/chartex" xmlns:cx5="http://schemas.microsoft.com/office/drawing/2016/5/11/chartex" xmlns:cx6="http://schemas.microsoft.com/office/drawing/2016/5/12/chartex" xmlns:cx7="http://schemas.microsoft.com/office/drawing/2016/5/13/chartex" xmlns:cx8="http://schemas.microsoft.com/office/drawing/2016/5/14/chartex" xmlns:mc="http://schemas.openxmlformats.org/markup-compatibility/2006" xmlns:aink="http://schemas.microsoft.com/office/drawing/2016/ink" xmlns:am3d="http://schemas.microsoft.com/office/drawing/2017/model3d" xmlns:o="urn:schemas-microsoft-com:office:office" xmlns:oel="http://schemas.microsoft.com/office/2019/extlst" xmlns:r="http://schemas.openxmlformats.org/officeDocument/2006/relationships" xmlns:m="http://schemas.openxmlformats.org/officeDocument/2006/math" xmlns:v="urn:schemas-microsoft-com:vml" xmlns:wp14="http://schemas.microsoft.com/office/word/2010/wordprocessingDrawing" xmlns:wp="http://schemas.openxmlformats.org/drawingml/2006/wordprocessingDrawing" xmlns:w10="urn:schemas-microsoft-com:office:word" xmlns:w="http://schemas.openxmlformats.org/wordprocessingml/2006/main" xmlns:w14="http://schemas.microsoft.com/office/word/2010/wordml" xmlns:w15="http://schemas.microsoft.com/office/word/2012/wordml" xmlns:w16cex="http://schemas.microsoft.com/office/word/2018/wordml/cex" xmlns:w16cid="http://schemas.microsoft.com/office/word/2016/wordml/cid" xmlns:w16="http://schemas.microsoft.com/office/word/2018/wordml" xmlns:w16du="http://schemas.microsoft.com/office/word/2023/wordml/word16du" xmlns:w16sdtdh="http://schemas.microsoft.com/office/word/2020/wordml/sdtdatahash" xmlns:w16sdtfl="http://schemas.microsoft.com/office/word/2024/wordml/sdtformatlock" xmlns:w16se="http://schemas.microsoft.com/office/word/2015/wordml/symex" xmlns:wpg="http://schemas.microsoft.com/office/word/2010/wordprocessingGroup" xmlns:wpi="http://schemas.microsoft.com/office/word/2010/wordprocessingInk" xmlns:wne="http://schemas.microsoft.com/office/word/2006/wordml" xmlns:wps="http://schemas.microsoft.com/office/word/2010/wordprocessingShape" mc:Ignorable="w14 w15 w16se w16cid w16 w16cex w16sdtdh w16sdtfl w16du wp14">
+<w:ftr xmlns:wpc="http://schemas.microsoft.com/office/word/2010/wordprocessingCanvas" xmlns:cx="http://schemas.microsoft.com/office/drawing/2014/chartex" xmlns:cx1="http://schemas.microsoft.com/office/drawing/2015/9/8/chartex" xmlns:cx2="http://schemas.microsoft.com/office/drawing/2015/10/21/chartex" xmlns:cx3="http://schemas.microsoft.com/office/drawing/2016/5/9/chartex" xmlns:cx4="http://schemas.microsoft.com/office/drawing/2016/5/10/chartex" xmlns:cx5="http://schemas.microsoft.com/office/drawing/2016/5/11/chartex" xmlns:cx6="http://schemas.microsoft.com/office/drawing/2016/5/12/chartex" xmlns:cx7="http://schemas.microsoft.com/office/drawing/2016/5/13/chartex" xmlns:cx8="http://schemas.microsoft.com/office/drawing/2016/5/14/chartex" xmlns:mc="http://schemas.openxmlformats.org/markup-compatibility/2006" xmlns:aink="http://schemas.microsoft.com/office/drawing/2016/ink" xmlns:am3d="http://schemas.microsoft.com/office/drawing/2017/model3d" xmlns:o="urn:schemas-microsoft-com:office:office" xmlns:oel="http://schemas.microsoft.com/office/2019/extlst" xmlns:r="http://schemas.openxmlformats.org/officeDocument/2006/relationships" xmlns:m="http://schemas.openxmlformats.org/officeDocument/2006/math" xmlns:v="urn:schemas-microsoft-com:vml" xmlns:wp14="http://schemas.microsoft.com/office/word/2010/wordprocessingDrawing" xmlns:wp="http://schemas.openxmlformats.org/drawingml/2006/wordprocessingDrawing" xmlns:w10="urn:schemas-microsoft-com:office:word" xmlns:w="http://schemas.openxmlformats.org/wordprocessingml/2006/main" xmlns:w14="http://schemas.microsoft.com/office/word/2010/wordml" xmlns:w15="http://schemas.microsoft.com/office/word/2012/wordml" xmlns:w16cex="http://schemas.microsoft.com/office/word/2018/wordml/cex" xmlns:w16cid="http://schemas.microsoft.com/office/word/2016/wordml/cid" xmlns:w16="http://schemas.microsoft.com/office/word/2018/wordml" xmlns:w16sdtdh="http://schemas.microsoft.com/office/word/2020/wordml/sdtdatahash" xmlns:w16se="http://schemas.microsoft.com/office/word/2015/wordml/symex" xmlns:wpg="http://schemas.microsoft.com/office/word/2010/wordprocessingGroup" xmlns:wpi="http://schemas.microsoft.com/office/word/2010/wordprocessingInk" xmlns:wne="http://schemas.microsoft.com/office/word/2006/wordml" xmlns:wps="http://schemas.microsoft.com/office/word/2010/wordprocessingShape" mc:Ignorable="w14 w15 w16se w16cid w16 w16cex w16sdtdh wp14">
+  <w:p>
+    <w:pPr>
+      <w:pStyle w:val="Footer"/>
+    </w:pPr>
+    <w:r>
+      <w:rPr>
+        <w:noProof/>
+      </w:rPr>
+      <mc:AlternateContent>
+        <mc:Choice Requires="wps">
+          <w:drawing>
+            <wp:anchor distT="0" distB="0" distL="0" distR="0" simplePos="0" relativeHeight="251659264" behindDoc="0" locked="0" layoutInCell="1" allowOverlap="1" wp14:anchorId="5202373E" wp14:editId="51BED8A0">
+              <wp:simplePos x="635" y="635"/>
+              <wp:positionH relativeFrom="page">
+                <wp:align>left</wp:align>
+              </wp:positionH>
+              <wp:positionV relativeFrom="page">
+                <wp:align>bottom</wp:align>
+              </wp:positionV>
+              <wp:extent cx="443865" cy="443865"/>
+              <wp:effectExtent l="0" t="0" r="18415" b="0"/>
+              <wp:wrapNone/>
+              <wp:docPr id="2" name="Text Box 2" descr="Confidential – Oracle Internal">
+                <a:extLst xmlns:a="http://schemas.openxmlformats.org/drawingml/2006/main">
+                  <a:ext uri="{5AE41FA2-C0FF-4470-9BD4-5FADCA87CBE2}">
+                    <aclsh:classification xmlns:aclsh="http://schemas.microsoft.com/office/drawing/2020/classificationShape" classificationOutcomeType="ftr"/>
+                  </a:ext>
+                </a:extLst>
+              </wp:docPr>
+              <wp:cNvGraphicFramePr/>
+              <a:graphic xmlns:a="http://schemas.openxmlformats.org/drawingml/2006/main">
+                <a:graphicData uri="http://schemas.microsoft.com/office/word/2010/wordprocessingShape">
+                  <wps:wsp>
+                    <wps:cNvSpPr txBox="1"/>
+                    <wps:spPr>
+                      <a:xfrm>
+                        <a:off x="0" y="0"/>
+                        <a:ext cx="443865" cy="443865"/>
+                      </a:xfrm>
+                      <a:prstGeom prst="rect">
+                        <a:avLst/>
+                      </a:prstGeom>
+                      <a:noFill/>
+                      <a:ln>
+                        <a:noFill/>
+                      </a:ln>
+                    </wps:spPr>
+                    <wps:txbx>
+                      <w:txbxContent>
+                        <w:p>
+                          <w:pPr>
+                            <w:rPr>
+                              <w:rFonts w:ascii="Calibri" w:eastAsia="Calibri" w:hAnsi="Calibri" w:cs="Calibri"/>
+                              <w:noProof/>
+                              <w:color w:val="000000"/>
+                              <w:sz w:val="20"/>
+                              <w:szCs w:val="20"/>
+                            </w:rPr>
+                          </w:pPr>
+                          <w:r>
+                            <w:rPr>
+                              <w:rFonts w:ascii="Calibri" w:eastAsia="Calibri" w:hAnsi="Calibri" w:cs="Calibri"/>
+                              <w:noProof/>
+                              <w:color w:val="000000"/>
+                              <w:sz w:val="20"/>
+                              <w:szCs w:val="20"/>
+                            </w:rPr>
+                            <w:t>Confidential – Oracle Internal</w:t>
+                          </w:r>
+                        </w:p>
+                      </w:txbxContent>
+                    </wps:txbx>
+                    <wps:bodyPr rot="0" spcFirstLastPara="0" vertOverflow="overflow" horzOverflow="overflow" vert="horz" wrap="none" lIns="254000" tIns="0" rIns="0" bIns="190500" numCol="1" spcCol="0" rtlCol="0" fromWordArt="0" anchor="b" anchorCtr="0" forceAA="0" compatLnSpc="1">
+                      <a:prstTxWarp prst="textNoShape">
+                        <a:avLst/>
+                      </a:prstTxWarp>
+                      <a:spAutoFit/>
+                    </wps:bodyPr>
+                  </wps:wsp>
+                </a:graphicData>
+              </a:graphic>
+            </wp:anchor>
+          </w:drawing>
+        </mc:Choice>
+        <mc:Fallback>
+          <w:pict>
+            <v:shapetype w14:anchorId="5202373E" id="_x0000_t202" coordsize="21600,21600" o:spt="202" path="m,l,21600r21600,l21600,xe">
+              <v:stroke joinstyle="miter"/>
+              <v:path gradientshapeok="t" o:connecttype="rect"/>
+            </v:shapetype>
+            <v:shape id="Text Box 2" o:spid="_x0000_s1027" type="#_x0000_t202" alt="Confidential – Oracle Internal" style="position:absolute;margin-left:0;margin-top:0;width:34.95pt;height:34.95pt;z-index:251659264;visibility:visible;mso-wrap-style:none;mso-wrap-distance-left:0;mso-wrap-distance-top:0;mso-wrap-distance-right:0;mso-wrap-distance-bottom:0;mso-position-horizontal:left;mso-position-horizontal-relative:page;mso-position-vertical:bottom;mso-position-vertical-relative:page;v-text-anchor:bottom" o:gfxdata="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" filled="f" stroked="f">
+              <v:fill o:detectmouseclick="t"/>
+              <v:textbox style="mso-fit-shape-to-text:t" inset="20pt,0,0,15pt">
+                <w:txbxContent>
+                  <w:p>
+                    <w:pPr>
+                      <w:rPr>
+                        <w:rFonts w:ascii="Calibri" w:eastAsia="Calibri" w:hAnsi="Calibri" w:cs="Calibri"/>
+                        <w:noProof/>
+                        <w:color w:val="000000"/>
+                        <w:sz w:val="20"/>
+                        <w:szCs w:val="20"/>
+                      </w:rPr>
+                    </w:pPr>
+                    <w:r>
+                      <w:rPr>
+                        <w:rFonts w:ascii="Calibri" w:eastAsia="Calibri" w:hAnsi="Calibri" w:cs="Calibri"/>
+                        <w:noProof/>
+                        <w:color w:val="000000"/>
+                        <w:sz w:val="20"/>
+                        <w:szCs w:val="20"/>
+                      </w:rPr>
+                      <w:t>Confidential – Oracle Internal</w:t>
+                    </w:r>
+                  </w:p>
+                </w:txbxContent>
+              </v:textbox>
+              <w10:wrap anchorx="page" anchory="page"/>
+            </v:shape>
+          </w:pict>
+        </mc:Fallback>
+      </mc:AlternateContent>
+    </w:r>
+  </w:p>
+</w:ftr>
+</file>
+
+<file path=word/footer2.xml><?xml version="1.0" encoding="utf-8"?>
+<w:ftr xmlns:wpc="http://schemas.microsoft.com/office/word/2010/wordprocessingCanvas" xmlns:cx="http://schemas.microsoft.com/office/drawing/2014/chartex" xmlns:cx1="http://schemas.microsoft.com/office/drawing/2015/9/8/chartex" xmlns:cx2="http://schemas.microsoft.com/office/drawing/2015/10/21/chartex" xmlns:cx3="http://schemas.microsoft.com/office/drawing/2016/5/9/chartex" xmlns:cx4="http://schemas.microsoft.com/office/drawing/2016/5/10/chartex" xmlns:cx5="http://schemas.microsoft.com/office/drawing/2016/5/11/chartex" xmlns:cx6="http://schemas.microsoft.com/office/drawing/2016/5/12/chartex" xmlns:cx7="http://schemas.microsoft.com/office/drawing/2016/5/13/chartex" xmlns:cx8="http://schemas.microsoft.com/office/drawing/2016/5/14/chartex" xmlns:mc="http://schemas.openxmlformats.org/markup-compatibility/2006" xmlns:aink="http://schemas.microsoft.com/office/drawing/2016/ink" xmlns:am3d="http://schemas.microsoft.com/office/drawing/2017/model3d" xmlns:o="urn:schemas-microsoft-com:office:office" xmlns:oel="http://schemas.microsoft.com/office/2019/extlst" xmlns:r="http://schemas.openxmlformats.org/officeDocument/2006/relationships" xmlns:m="http://schemas.openxmlformats.org/officeDocument/2006/math" xmlns:v="urn:schemas-microsoft-com:vml" xmlns:wp14="http://schemas.microsoft.com/office/word/2010/wordprocessingDrawing" xmlns:wp="http://schemas.openxmlformats.org/drawingml/2006/wordprocessingDrawing" xmlns:w10="urn:schemas-microsoft-com:office:word" xmlns:w="http://schemas.openxmlformats.org/wordprocessingml/2006/main" xmlns:w14="http://schemas.microsoft.com/office/word/2010/wordml" xmlns:w15="http://schemas.microsoft.com/office/word/2012/wordml" xmlns:w16cex="http://schemas.microsoft.com/office/word/2018/wordml/cex" xmlns:w16cid="http://schemas.microsoft.com/office/word/2016/wordml/cid" xmlns:w16="http://schemas.microsoft.com/office/word/2018/wordml" xmlns:w16sdtdh="http://schemas.microsoft.com/office/word/2020/wordml/sdtdatahash" xmlns:w16se="http://schemas.microsoft.com/office/word/2015/wordml/symex" xmlns:wpg="http://schemas.microsoft.com/office/word/2010/wordprocessingGroup" xmlns:wpi="http://schemas.microsoft.com/office/word/2010/wordprocessingInk" xmlns:wne="http://schemas.microsoft.com/office/word/2006/wordml" xmlns:wps="http://schemas.microsoft.com/office/word/2010/wordprocessingShape" mc:Ignorable="w14 w15 w16se w16cid w16 w16cex w16sdtdh wp14">
   <w:p>
     <w:pPr>
       <w:tabs>
@@ -4136,12 +4819,260 @@
       <w:spacing w:line="240" w:lineRule="auto"/>
       <w:ind w:left="-1440"/>
     </w:pPr>
+    <w:r>
+      <w:rPr>
+        <w:noProof/>
+      </w:rPr>
+      <mc:AlternateContent>
+        <mc:Choice Requires="wps">
+          <w:drawing>
+            <wp:anchor distT="0" distB="0" distL="0" distR="0" simplePos="0" relativeHeight="251660288" behindDoc="0" locked="0" layoutInCell="1" allowOverlap="1" wp14:anchorId="468FA659" wp14:editId="2BCD231A">
+              <wp:simplePos x="914400" y="9441180"/>
+              <wp:positionH relativeFrom="page">
+                <wp:align>left</wp:align>
+              </wp:positionH>
+              <wp:positionV relativeFrom="page">
+                <wp:align>bottom</wp:align>
+              </wp:positionV>
+              <wp:extent cx="443865" cy="443865"/>
+              <wp:effectExtent l="0" t="0" r="18415" b="0"/>
+              <wp:wrapNone/>
+              <wp:docPr id="3" name="Text Box 3" descr="Confidential – Oracle Internal">
+                <a:extLst xmlns:a="http://schemas.openxmlformats.org/drawingml/2006/main">
+                  <a:ext uri="{5AE41FA2-C0FF-4470-9BD4-5FADCA87CBE2}">
+                    <aclsh:classification xmlns:aclsh="http://schemas.microsoft.com/office/drawing/2020/classificationShape" classificationOutcomeType="ftr"/>
+                  </a:ext>
+                </a:extLst>
+              </wp:docPr>
+              <wp:cNvGraphicFramePr/>
+              <a:graphic xmlns:a="http://schemas.openxmlformats.org/drawingml/2006/main">
+                <a:graphicData uri="http://schemas.microsoft.com/office/word/2010/wordprocessingShape">
+                  <wps:wsp>
+                    <wps:cNvSpPr txBox="1"/>
+                    <wps:spPr>
+                      <a:xfrm>
+                        <a:off x="0" y="0"/>
+                        <a:ext cx="443865" cy="443865"/>
+                      </a:xfrm>
+                      <a:prstGeom prst="rect">
+                        <a:avLst/>
+                      </a:prstGeom>
+                      <a:noFill/>
+                      <a:ln>
+                        <a:noFill/>
+                      </a:ln>
+                    </wps:spPr>
+                    <wps:txbx>
+                      <w:txbxContent>
+                        <w:p>
+                          <w:pPr>
+                            <w:rPr>
+                              <w:rFonts w:ascii="Calibri" w:eastAsia="Calibri" w:hAnsi="Calibri" w:cs="Calibri"/>
+                              <w:noProof/>
+                              <w:color w:val="000000"/>
+                              <w:sz w:val="20"/>
+                              <w:szCs w:val="20"/>
+                            </w:rPr>
+                          </w:pPr>
+                          <w:r>
+                            <w:rPr>
+                              <w:rFonts w:ascii="Calibri" w:eastAsia="Calibri" w:hAnsi="Calibri" w:cs="Calibri"/>
+                              <w:noProof/>
+                              <w:color w:val="000000"/>
+                              <w:sz w:val="20"/>
+                              <w:szCs w:val="20"/>
+                            </w:rPr>
+                            <w:t>Confidential – Oracle Internal</w:t>
+                          </w:r>
+                        </w:p>
+                      </w:txbxContent>
+                    </wps:txbx>
+                    <wps:bodyPr rot="0" spcFirstLastPara="0" vertOverflow="overflow" horzOverflow="overflow" vert="horz" wrap="none" lIns="254000" tIns="0" rIns="0" bIns="190500" numCol="1" spcCol="0" rtlCol="0" fromWordArt="0" anchor="b" anchorCtr="0" forceAA="0" compatLnSpc="1">
+                      <a:prstTxWarp prst="textNoShape">
+                        <a:avLst/>
+                      </a:prstTxWarp>
+                      <a:spAutoFit/>
+                    </wps:bodyPr>
+                  </wps:wsp>
+                </a:graphicData>
+              </a:graphic>
+            </wp:anchor>
+          </w:drawing>
+        </mc:Choice>
+        <mc:Fallback>
+          <w:pict>
+            <v:shapetype w14:anchorId="468FA659" id="_x0000_t202" coordsize="21600,21600" o:spt="202" path="m,l,21600r21600,l21600,xe">
+              <v:stroke joinstyle="miter"/>
+              <v:path gradientshapeok="t" o:connecttype="rect"/>
+            </v:shapetype>
+            <v:shape id="Text Box 3" o:spid="_x0000_s1028" type="#_x0000_t202" alt="Confidential – Oracle Internal" style="position:absolute;left:0;text-align:left;margin-left:0;margin-top:0;width:34.95pt;height:34.95pt;z-index:251660288;visibility:visible;mso-wrap-style:none;mso-wrap-distance-left:0;mso-wrap-distance-top:0;mso-wrap-distance-right:0;mso-wrap-distance-bottom:0;mso-position-horizontal:left;mso-position-horizontal-relative:page;mso-position-vertical:bottom;mso-position-vertical-relative:page;v-text-anchor:bottom" o:gfxdata="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" filled="f" stroked="f">
+              <v:fill o:detectmouseclick="t"/>
+              <v:textbox style="mso-fit-shape-to-text:t" inset="20pt,0,0,15pt">
+                <w:txbxContent>
+                  <w:p>
+                    <w:pPr>
+                      <w:rPr>
+                        <w:rFonts w:ascii="Calibri" w:eastAsia="Calibri" w:hAnsi="Calibri" w:cs="Calibri"/>
+                        <w:noProof/>
+                        <w:color w:val="000000"/>
+                        <w:sz w:val="20"/>
+                        <w:szCs w:val="20"/>
+                      </w:rPr>
+                    </w:pPr>
+                    <w:r>
+                      <w:rPr>
+                        <w:rFonts w:ascii="Calibri" w:eastAsia="Calibri" w:hAnsi="Calibri" w:cs="Calibri"/>
+                        <w:noProof/>
+                        <w:color w:val="000000"/>
+                        <w:sz w:val="20"/>
+                        <w:szCs w:val="20"/>
+                      </w:rPr>
+                      <w:t>Confidential – Oracle Internal</w:t>
+                    </w:r>
+                  </w:p>
+                </w:txbxContent>
+              </v:textbox>
+              <w10:wrap anchorx="page" anchory="page"/>
+            </v:shape>
+          </w:pict>
+        </mc:Fallback>
+      </mc:AlternateContent>
+    </w:r>
+  </w:p>
+</w:ftr>
+</file>
+
+<file path=word/footer3.xml><?xml version="1.0" encoding="utf-8"?>
+<w:ftr xmlns:wpc="http://schemas.microsoft.com/office/word/2010/wordprocessingCanvas" xmlns:cx="http://schemas.microsoft.com/office/drawing/2014/chartex" xmlns:cx1="http://schemas.microsoft.com/office/drawing/2015/9/8/chartex" xmlns:cx2="http://schemas.microsoft.com/office/drawing/2015/10/21/chartex" xmlns:cx3="http://schemas.microsoft.com/office/drawing/2016/5/9/chartex" xmlns:cx4="http://schemas.microsoft.com/office/drawing/2016/5/10/chartex" xmlns:cx5="http://schemas.microsoft.com/office/drawing/2016/5/11/chartex" xmlns:cx6="http://schemas.microsoft.com/office/drawing/2016/5/12/chartex" xmlns:cx7="http://schemas.microsoft.com/office/drawing/2016/5/13/chartex" xmlns:cx8="http://schemas.microsoft.com/office/drawing/2016/5/14/chartex" xmlns:mc="http://schemas.openxmlformats.org/markup-compatibility/2006" xmlns:aink="http://schemas.microsoft.com/office/drawing/2016/ink" xmlns:am3d="http://schemas.microsoft.com/office/drawing/2017/model3d" xmlns:o="urn:schemas-microsoft-com:office:office" xmlns:oel="http://schemas.microsoft.com/office/2019/extlst" xmlns:r="http://schemas.openxmlformats.org/officeDocument/2006/relationships" xmlns:m="http://schemas.openxmlformats.org/officeDocument/2006/math" xmlns:v="urn:schemas-microsoft-com:vml" xmlns:wp14="http://schemas.microsoft.com/office/word/2010/wordprocessingDrawing" xmlns:wp="http://schemas.openxmlformats.org/drawingml/2006/wordprocessingDrawing" xmlns:w10="urn:schemas-microsoft-com:office:word" xmlns:w="http://schemas.openxmlformats.org/wordprocessingml/2006/main" xmlns:w14="http://schemas.microsoft.com/office/word/2010/wordml" xmlns:w15="http://schemas.microsoft.com/office/word/2012/wordml" xmlns:w16cex="http://schemas.microsoft.com/office/word/2018/wordml/cex" xmlns:w16cid="http://schemas.microsoft.com/office/word/2016/wordml/cid" xmlns:w16="http://schemas.microsoft.com/office/word/2018/wordml" xmlns:w16sdtdh="http://schemas.microsoft.com/office/word/2020/wordml/sdtdatahash" xmlns:w16se="http://schemas.microsoft.com/office/word/2015/wordml/symex" xmlns:wpg="http://schemas.microsoft.com/office/word/2010/wordprocessingGroup" xmlns:wpi="http://schemas.microsoft.com/office/word/2010/wordprocessingInk" xmlns:wne="http://schemas.microsoft.com/office/word/2006/wordml" xmlns:wps="http://schemas.microsoft.com/office/word/2010/wordprocessingShape" mc:Ignorable="w14 w15 w16se w16cid w16 w16cex w16sdtdh wp14">
+  <w:p>
+    <w:pPr>
+      <w:pStyle w:val="Footer"/>
+    </w:pPr>
+    <w:r>
+      <w:rPr>
+        <w:noProof/>
+      </w:rPr>
+      <mc:AlternateContent>
+        <mc:Choice Requires="wps">
+          <w:drawing>
+            <wp:anchor distT="0" distB="0" distL="0" distR="0" simplePos="0" relativeHeight="251658240" behindDoc="0" locked="0" layoutInCell="1" allowOverlap="1" wp14:anchorId="5C07471B" wp14:editId="7A4D19F5">
+              <wp:simplePos x="635" y="635"/>
+              <wp:positionH relativeFrom="page">
+                <wp:align>left</wp:align>
+              </wp:positionH>
+              <wp:positionV relativeFrom="page">
+                <wp:align>bottom</wp:align>
+              </wp:positionV>
+              <wp:extent cx="443865" cy="443865"/>
+              <wp:effectExtent l="0" t="0" r="18415" b="0"/>
+              <wp:wrapNone/>
+              <wp:docPr id="1" name="Text Box 1" descr="Confidential – Oracle Internal">
+                <a:extLst xmlns:a="http://schemas.openxmlformats.org/drawingml/2006/main">
+                  <a:ext uri="{5AE41FA2-C0FF-4470-9BD4-5FADCA87CBE2}">
+                    <aclsh:classification xmlns:aclsh="http://schemas.microsoft.com/office/drawing/2020/classificationShape" classificationOutcomeType="ftr"/>
+                  </a:ext>
+                </a:extLst>
+              </wp:docPr>
+              <wp:cNvGraphicFramePr/>
+              <a:graphic xmlns:a="http://schemas.openxmlformats.org/drawingml/2006/main">
+                <a:graphicData uri="http://schemas.microsoft.com/office/word/2010/wordprocessingShape">
+                  <wps:wsp>
+                    <wps:cNvSpPr txBox="1"/>
+                    <wps:spPr>
+                      <a:xfrm>
+                        <a:off x="0" y="0"/>
+                        <a:ext cx="443865" cy="443865"/>
+                      </a:xfrm>
+                      <a:prstGeom prst="rect">
+                        <a:avLst/>
+                      </a:prstGeom>
+                      <a:noFill/>
+                      <a:ln>
+                        <a:noFill/>
+                      </a:ln>
+                    </wps:spPr>
+                    <wps:txbx>
+                      <w:txbxContent>
+                        <w:p>
+                          <w:pPr>
+                            <w:rPr>
+                              <w:rFonts w:ascii="Calibri" w:eastAsia="Calibri" w:hAnsi="Calibri" w:cs="Calibri"/>
+                              <w:noProof/>
+                              <w:color w:val="000000"/>
+                              <w:sz w:val="20"/>
+                              <w:szCs w:val="20"/>
+                            </w:rPr>
+                          </w:pPr>
+                          <w:r>
+                            <w:rPr>
+                              <w:rFonts w:ascii="Calibri" w:eastAsia="Calibri" w:hAnsi="Calibri" w:cs="Calibri"/>
+                              <w:noProof/>
+                              <w:color w:val="000000"/>
+                              <w:sz w:val="20"/>
+                              <w:szCs w:val="20"/>
+                            </w:rPr>
+                            <w:t>Confidential – Oracle Internal</w:t>
+                          </w:r>
+                        </w:p>
+                      </w:txbxContent>
+                    </wps:txbx>
+                    <wps:bodyPr rot="0" spcFirstLastPara="0" vertOverflow="overflow" horzOverflow="overflow" vert="horz" wrap="none" lIns="254000" tIns="0" rIns="0" bIns="190500" numCol="1" spcCol="0" rtlCol="0" fromWordArt="0" anchor="b" anchorCtr="0" forceAA="0" compatLnSpc="1">
+                      <a:prstTxWarp prst="textNoShape">
+                        <a:avLst/>
+                      </a:prstTxWarp>
+                      <a:spAutoFit/>
+                    </wps:bodyPr>
+                  </wps:wsp>
+                </a:graphicData>
+              </a:graphic>
+            </wp:anchor>
+          </w:drawing>
+        </mc:Choice>
+        <mc:Fallback>
+          <w:pict>
+            <v:shapetype w14:anchorId="5C07471B" id="_x0000_t202" coordsize="21600,21600" o:spt="202" path="m,l,21600r21600,l21600,xe">
+              <v:stroke joinstyle="miter"/>
+              <v:path gradientshapeok="t" o:connecttype="rect"/>
+            </v:shapetype>
+            <v:shape id="Text Box 1" o:spid="_x0000_s1029" type="#_x0000_t202" alt="Confidential – Oracle Internal" style="position:absolute;margin-left:0;margin-top:0;width:34.95pt;height:34.95pt;z-index:251658240;visibility:visible;mso-wrap-style:none;mso-wrap-distance-left:0;mso-wrap-distance-top:0;mso-wrap-distance-right:0;mso-wrap-distance-bottom:0;mso-position-horizontal:left;mso-position-horizontal-relative:page;mso-position-vertical:bottom;mso-position-vertical-relative:page;v-text-anchor:bottom" o:gfxdata="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" filled="f" stroked="f">
+              <v:fill o:detectmouseclick="t"/>
+              <v:textbox style="mso-fit-shape-to-text:t" inset="20pt,0,0,15pt">
+                <w:txbxContent>
+                  <w:p>
+                    <w:pPr>
+                      <w:rPr>
+                        <w:rFonts w:ascii="Calibri" w:eastAsia="Calibri" w:hAnsi="Calibri" w:cs="Calibri"/>
+                        <w:noProof/>
+                        <w:color w:val="000000"/>
+                        <w:sz w:val="20"/>
+                        <w:szCs w:val="20"/>
+                      </w:rPr>
+                    </w:pPr>
+                    <w:r>
+                      <w:rPr>
+                        <w:rFonts w:ascii="Calibri" w:eastAsia="Calibri" w:hAnsi="Calibri" w:cs="Calibri"/>
+                        <w:noProof/>
+                        <w:color w:val="000000"/>
+                        <w:sz w:val="20"/>
+                        <w:szCs w:val="20"/>
+                      </w:rPr>
+                      <w:t>Confidential – Oracle Internal</w:t>
+                    </w:r>
+                  </w:p>
+                </w:txbxContent>
+              </v:textbox>
+              <w10:wrap anchorx="page" anchory="page"/>
+            </v:shape>
+          </w:pict>
+        </mc:Fallback>
+      </mc:AlternateContent>
+    </w:r>
   </w:p>
 </w:ftr>
 </file>
 
 <file path=word/footnotes.xml><?xml version="1.0" encoding="utf-8"?>
-<w:footnotes xmlns:wpc="http://schemas.microsoft.com/office/word/2010/wordprocessingCanvas" xmlns:cx="http://schemas.microsoft.com/office/drawing/2014/chartex" xmlns:cx1="http://schemas.microsoft.com/office/drawing/2015/9/8/chartex" xmlns:cx2="http://schemas.microsoft.com/office/drawing/2015/10/21/chartex" xmlns:cx3="http://schemas.microsoft.com/office/drawing/2016/5/9/chartex" xmlns:cx4="http://schemas.microsoft.com/office/drawing/2016/5/10/chartex" xmlns:cx5="http://schemas.microsoft.com/office/drawing/2016/5/11/chartex" xmlns:cx6="http://schemas.microsoft.com/office/drawing/2016/5/12/chartex" xmlns:cx7="http://schemas.microsoft.com/office/drawing/2016/5/13/chartex" xmlns:cx8="http://schemas.microsoft.com/office/drawing/2016/5/14/chartex" xmlns:mc="http://schemas.openxmlformats.org/markup-compatibility/2006" xmlns:aink="http://schemas.microsoft.com/office/drawing/2016/ink" xmlns:am3d="http://schemas.microsoft.com/office/drawing/2017/model3d" xmlns:o="urn:schemas-microsoft-com:office:office" xmlns:oel="http://schemas.microsoft.com/office/2019/extlst" xmlns:r="http://schemas.openxmlformats.org/officeDocument/2006/relationships" xmlns:m="http://schemas.openxmlformats.org/officeDocument/2006/math" xmlns:v="urn:schemas-microsoft-com:vml" xmlns:wp14="http://schemas.microsoft.com/office/word/2010/wordprocessingDrawing" xmlns:wp="http://schemas.openxmlformats.org/drawingml/2006/wordprocessingDrawing" xmlns:w10="urn:schemas-microsoft-com:office:word" xmlns:w="http://schemas.openxmlformats.org/wordprocessingml/2006/main" xmlns:w14="http://schemas.microsoft.com/office/word/2010/wordml" xmlns:w15="http://schemas.microsoft.com/office/word/2012/wordml" xmlns:w16cex="http://schemas.microsoft.com/office/word/2018/wordml/cex" xmlns:w16cid="http://schemas.microsoft.com/office/word/2016/wordml/cid" xmlns:w16="http://schemas.microsoft.com/office/word/2018/wordml" xmlns:w16du="http://schemas.microsoft.com/office/word/2023/wordml/word16du" xmlns:w16sdtdh="http://schemas.microsoft.com/office/word/2020/wordml/sdtdatahash" xmlns:w16sdtfl="http://schemas.microsoft.com/office/word/2024/wordml/sdtformatlock" xmlns:w16se="http://schemas.microsoft.com/office/word/2015/wordml/symex" xmlns:wpg="http://schemas.microsoft.com/office/word/2010/wordprocessingGroup" xmlns:wpi="http://schemas.microsoft.com/office/word/2010/wordprocessingInk" xmlns:wne="http://schemas.microsoft.com/office/word/2006/wordml" xmlns:wps="http://schemas.microsoft.com/office/word/2010/wordprocessingShape" mc:Ignorable="w14 w15 w16se w16cid w16 w16cex w16sdtdh w16sdtfl w16du wp14">
+<w:footnotes xmlns:wpc="http://schemas.microsoft.com/office/word/2010/wordprocessingCanvas" xmlns:cx="http://schemas.microsoft.com/office/drawing/2014/chartex" xmlns:cx1="http://schemas.microsoft.com/office/drawing/2015/9/8/chartex" xmlns:cx2="http://schemas.microsoft.com/office/drawing/2015/10/21/chartex" xmlns:cx3="http://schemas.microsoft.com/office/drawing/2016/5/9/chartex" xmlns:cx4="http://schemas.microsoft.com/office/drawing/2016/5/10/chartex" xmlns:cx5="http://schemas.microsoft.com/office/drawing/2016/5/11/chartex" xmlns:cx6="http://schemas.microsoft.com/office/drawing/2016/5/12/chartex" xmlns:cx7="http://schemas.microsoft.com/office/drawing/2016/5/13/chartex" xmlns:cx8="http://schemas.microsoft.com/office/drawing/2016/5/14/chartex" xmlns:mc="http://schemas.openxmlformats.org/markup-compatibility/2006" xmlns:aink="http://schemas.microsoft.com/office/drawing/2016/ink" xmlns:am3d="http://schemas.microsoft.com/office/drawing/2017/model3d" xmlns:o="urn:schemas-microsoft-com:office:office" xmlns:oel="http://schemas.microsoft.com/office/2019/extlst" xmlns:r="http://schemas.openxmlformats.org/officeDocument/2006/relationships" xmlns:m="http://schemas.openxmlformats.org/officeDocument/2006/math" xmlns:v="urn:schemas-microsoft-com:vml" xmlns:wp14="http://schemas.microsoft.com/office/word/2010/wordprocessingDrawing" xmlns:wp="http://schemas.openxmlformats.org/drawingml/2006/wordprocessingDrawing" xmlns:w10="urn:schemas-microsoft-com:office:word" xmlns:w="http://schemas.openxmlformats.org/wordprocessingml/2006/main" xmlns:w14="http://schemas.microsoft.com/office/word/2010/wordml" xmlns:w15="http://schemas.microsoft.com/office/word/2012/wordml" xmlns:w16cex="http://schemas.microsoft.com/office/word/2018/wordml/cex" xmlns:w16cid="http://schemas.microsoft.com/office/word/2016/wordml/cid" xmlns:w16="http://schemas.microsoft.com/office/word/2018/wordml" xmlns:w16sdtdh="http://schemas.microsoft.com/office/word/2020/wordml/sdtdatahash" xmlns:w16se="http://schemas.microsoft.com/office/word/2015/wordml/symex" xmlns:wpg="http://schemas.microsoft.com/office/word/2010/wordprocessingGroup" xmlns:wpi="http://schemas.microsoft.com/office/word/2010/wordprocessingInk" xmlns:wne="http://schemas.microsoft.com/office/word/2006/wordml" xmlns:wps="http://schemas.microsoft.com/office/word/2010/wordprocessingShape" mc:Ignorable="w14 w15 w16se w16cid w16 w16cex w16sdtdh wp14">
   <w:footnote w:type="separator" w:id="-1">
     <w:p>
       <w:pPr>
@@ -4173,7 +5104,7 @@
 </file>
 
 <file path=word/header1.xml><?xml version="1.0" encoding="utf-8"?>
-<w:hdr xmlns:wpc="http://schemas.microsoft.com/office/word/2010/wordprocessingCanvas" xmlns:cx="http://schemas.microsoft.com/office/drawing/2014/chartex" xmlns:cx1="http://schemas.microsoft.com/office/drawing/2015/9/8/chartex" xmlns:cx2="http://schemas.microsoft.com/office/drawing/2015/10/21/chartex" xmlns:cx3="http://schemas.microsoft.com/office/drawing/2016/5/9/chartex" xmlns:cx4="http://schemas.microsoft.com/office/drawing/2016/5/10/chartex" xmlns:cx5="http://schemas.microsoft.com/office/drawing/2016/5/11/chartex" xmlns:cx6="http://schemas.microsoft.com/office/drawing/2016/5/12/chartex" xmlns:cx7="http://schemas.microsoft.com/office/drawing/2016/5/13/chartex" xmlns:cx8="http://schemas.microsoft.com/office/drawing/2016/5/14/chartex" xmlns:mc="http://schemas.openxmlformats.org/markup-compatibility/2006" xmlns:aink="http://schemas.microsoft.com/office/drawing/2016/ink" xmlns:am3d="http://schemas.microsoft.com/office/drawing/2017/model3d" xmlns:o="urn:schemas-microsoft-com:office:office" xmlns:oel="http://schemas.microsoft.com/office/2019/extlst" xmlns:r="http://schemas.openxmlformats.org/officeDocument/2006/relationships" xmlns:m="http://schemas.openxmlformats.org/officeDocument/2006/math" xmlns:v="urn:schemas-microsoft-com:vml" xmlns:wp14="http://schemas.microsoft.com/office/word/2010/wordprocessingDrawing" xmlns:wp="http://schemas.openxmlformats.org/drawingml/2006/wordprocessingDrawing" xmlns:w10="urn:schemas-microsoft-com:office:word" xmlns:w="http://schemas.openxmlformats.org/wordprocessingml/2006/main" xmlns:w14="http://schemas.microsoft.com/office/word/2010/wordml" xmlns:w15="http://schemas.microsoft.com/office/word/2012/wordml" xmlns:w16cex="http://schemas.microsoft.com/office/word/2018/wordml/cex" xmlns:w16cid="http://schemas.microsoft.com/office/word/2016/wordml/cid" xmlns:w16="http://schemas.microsoft.com/office/word/2018/wordml" xmlns:w16du="http://schemas.microsoft.com/office/word/2023/wordml/word16du" xmlns:w16sdtdh="http://schemas.microsoft.com/office/word/2020/wordml/sdtdatahash" xmlns:w16sdtfl="http://schemas.microsoft.com/office/word/2024/wordml/sdtformatlock" xmlns:w16se="http://schemas.microsoft.com/office/word/2015/wordml/symex" xmlns:wpg="http://schemas.microsoft.com/office/word/2010/wordprocessingGroup" xmlns:wpi="http://schemas.microsoft.com/office/word/2010/wordprocessingInk" xmlns:wne="http://schemas.microsoft.com/office/word/2006/wordml" xmlns:wps="http://schemas.microsoft.com/office/word/2010/wordprocessingShape" mc:Ignorable="w14 w15 w16se w16cid w16 w16cex w16sdtdh w16sdtfl w16du wp14">
+<w:hdr xmlns:wpc="http://schemas.microsoft.com/office/word/2010/wordprocessingCanvas" xmlns:cx="http://schemas.microsoft.com/office/drawing/2014/chartex" xmlns:cx1="http://schemas.microsoft.com/office/drawing/2015/9/8/chartex" xmlns:cx2="http://schemas.microsoft.com/office/drawing/2015/10/21/chartex" xmlns:cx3="http://schemas.microsoft.com/office/drawing/2016/5/9/chartex" xmlns:cx4="http://schemas.microsoft.com/office/drawing/2016/5/10/chartex" xmlns:cx5="http://schemas.microsoft.com/office/drawing/2016/5/11/chartex" xmlns:cx6="http://schemas.microsoft.com/office/drawing/2016/5/12/chartex" xmlns:cx7="http://schemas.microsoft.com/office/drawing/2016/5/13/chartex" xmlns:cx8="http://schemas.microsoft.com/office/drawing/2016/5/14/chartex" xmlns:mc="http://schemas.openxmlformats.org/markup-compatibility/2006" xmlns:aink="http://schemas.microsoft.com/office/drawing/2016/ink" xmlns:am3d="http://schemas.microsoft.com/office/drawing/2017/model3d" xmlns:o="urn:schemas-microsoft-com:office:office" xmlns:oel="http://schemas.microsoft.com/office/2019/extlst" xmlns:r="http://schemas.openxmlformats.org/officeDocument/2006/relationships" xmlns:m="http://schemas.openxmlformats.org/officeDocument/2006/math" xmlns:v="urn:schemas-microsoft-com:vml" xmlns:wp14="http://schemas.microsoft.com/office/word/2010/wordprocessingDrawing" xmlns:wp="http://schemas.openxmlformats.org/drawingml/2006/wordprocessingDrawing" xmlns:w10="urn:schemas-microsoft-com:office:word" xmlns:w="http://schemas.openxmlformats.org/wordprocessingml/2006/main" xmlns:w14="http://schemas.microsoft.com/office/word/2010/wordml" xmlns:w15="http://schemas.microsoft.com/office/word/2012/wordml" xmlns:w16cex="http://schemas.microsoft.com/office/word/2018/wordml/cex" xmlns:w16cid="http://schemas.microsoft.com/office/word/2016/wordml/cid" xmlns:w16="http://schemas.microsoft.com/office/word/2018/wordml" xmlns:w16sdtdh="http://schemas.microsoft.com/office/word/2020/wordml/sdtdatahash" xmlns:w16se="http://schemas.microsoft.com/office/word/2015/wordml/symex" xmlns:wpg="http://schemas.microsoft.com/office/word/2010/wordprocessingGroup" xmlns:wpi="http://schemas.microsoft.com/office/word/2010/wordprocessingInk" xmlns:wne="http://schemas.microsoft.com/office/word/2006/wordml" xmlns:wps="http://schemas.microsoft.com/office/word/2010/wordprocessingShape" mc:Ignorable="w14 w15 w16se w16cid w16 w16cex w16sdtdh wp14">
   <w:p>
     <w:pPr>
       <w:ind w:left="-540"/>
@@ -4186,7 +5117,7 @@
 </file>
 
 <file path=word/numbering.xml><?xml version="1.0" encoding="utf-8"?>
-<w:numbering xmlns:wpc="http://schemas.microsoft.com/office/word/2010/wordprocessingCanvas" xmlns:cx="http://schemas.microsoft.com/office/drawing/2014/chartex" xmlns:cx1="http://schemas.microsoft.com/office/drawing/2015/9/8/chartex" xmlns:cx2="http://schemas.microsoft.com/office/drawing/2015/10/21/chartex" xmlns:cx3="http://schemas.microsoft.com/office/drawing/2016/5/9/chartex" xmlns:cx4="http://schemas.microsoft.com/office/drawing/2016/5/10/chartex" xmlns:cx5="http://schemas.microsoft.com/office/drawing/2016/5/11/chartex" xmlns:cx6="http://schemas.microsoft.com/office/drawing/2016/5/12/chartex" xmlns:cx7="http://schemas.microsoft.com/office/drawing/2016/5/13/chartex" xmlns:cx8="http://schemas.microsoft.com/office/drawing/2016/5/14/chartex" xmlns:mc="http://schemas.openxmlformats.org/markup-compatibility/2006" xmlns:aink="http://schemas.microsoft.com/office/drawing/2016/ink" xmlns:am3d="http://schemas.microsoft.com/office/drawing/2017/model3d" xmlns:o="urn:schemas-microsoft-com:office:office" xmlns:oel="http://schemas.microsoft.com/office/2019/extlst" xmlns:r="http://schemas.openxmlformats.org/officeDocument/2006/relationships" xmlns:m="http://schemas.openxmlformats.org/officeDocument/2006/math" xmlns:v="urn:schemas-microsoft-com:vml" xmlns:wp14="http://schemas.microsoft.com/office/word/2010/wordprocessingDrawing" xmlns:wp="http://schemas.openxmlformats.org/drawingml/2006/wordprocessingDrawing" xmlns:w10="urn:schemas-microsoft-com:office:word" xmlns:w="http://schemas.openxmlformats.org/wordprocessingml/2006/main" xmlns:w14="http://schemas.microsoft.com/office/word/2010/wordml" xmlns:w15="http://schemas.microsoft.com/office/word/2012/wordml" xmlns:w16cex="http://schemas.microsoft.com/office/word/2018/wordml/cex" xmlns:w16cid="http://schemas.microsoft.com/office/word/2016/wordml/cid" xmlns:w16="http://schemas.microsoft.com/office/word/2018/wordml" xmlns:w16du="http://schemas.microsoft.com/office/word/2023/wordml/word16du" xmlns:w16sdtdh="http://schemas.microsoft.com/office/word/2020/wordml/sdtdatahash" xmlns:w16sdtfl="http://schemas.microsoft.com/office/word/2024/wordml/sdtformatlock" xmlns:w16se="http://schemas.microsoft.com/office/word/2015/wordml/symex" xmlns:wpg="http://schemas.microsoft.com/office/word/2010/wordprocessingGroup" xmlns:wpi="http://schemas.microsoft.com/office/word/2010/wordprocessingInk" xmlns:wne="http://schemas.microsoft.com/office/word/2006/wordml" xmlns:wps="http://schemas.microsoft.com/office/word/2010/wordprocessingShape" mc:Ignorable="w14 w15 w16se w16cid w16 w16cex w16sdtdh w16sdtfl w16du wp14">
+<w:numbering xmlns:wpc="http://schemas.microsoft.com/office/word/2010/wordprocessingCanvas" xmlns:cx="http://schemas.microsoft.com/office/drawing/2014/chartex" xmlns:cx1="http://schemas.microsoft.com/office/drawing/2015/9/8/chartex" xmlns:cx2="http://schemas.microsoft.com/office/drawing/2015/10/21/chartex" xmlns:cx3="http://schemas.microsoft.com/office/drawing/2016/5/9/chartex" xmlns:cx4="http://schemas.microsoft.com/office/drawing/2016/5/10/chartex" xmlns:cx5="http://schemas.microsoft.com/office/drawing/2016/5/11/chartex" xmlns:cx6="http://schemas.microsoft.com/office/drawing/2016/5/12/chartex" xmlns:cx7="http://schemas.microsoft.com/office/drawing/2016/5/13/chartex" xmlns:cx8="http://schemas.microsoft.com/office/drawing/2016/5/14/chartex" xmlns:mc="http://schemas.openxmlformats.org/markup-compatibility/2006" xmlns:aink="http://schemas.microsoft.com/office/drawing/2016/ink" xmlns:am3d="http://schemas.microsoft.com/office/drawing/2017/model3d" xmlns:o="urn:schemas-microsoft-com:office:office" xmlns:oel="http://schemas.microsoft.com/office/2019/extlst" xmlns:r="http://schemas.openxmlformats.org/officeDocument/2006/relationships" xmlns:m="http://schemas.openxmlformats.org/officeDocument/2006/math" xmlns:v="urn:schemas-microsoft-com:vml" xmlns:wp14="http://schemas.microsoft.com/office/word/2010/wordprocessingDrawing" xmlns:wp="http://schemas.openxmlformats.org/drawingml/2006/wordprocessingDrawing" xmlns:w10="urn:schemas-microsoft-com:office:word" xmlns:w="http://schemas.openxmlformats.org/wordprocessingml/2006/main" xmlns:w14="http://schemas.microsoft.com/office/word/2010/wordml" xmlns:w15="http://schemas.microsoft.com/office/word/2012/wordml" xmlns:w16cex="http://schemas.microsoft.com/office/word/2018/wordml/cex" xmlns:w16cid="http://schemas.microsoft.com/office/word/2016/wordml/cid" xmlns:w16="http://schemas.microsoft.com/office/word/2018/wordml" xmlns:w16sdtdh="http://schemas.microsoft.com/office/word/2020/wordml/sdtdatahash" xmlns:w16se="http://schemas.microsoft.com/office/word/2015/wordml/symex" xmlns:wpg="http://schemas.microsoft.com/office/word/2010/wordprocessingGroup" xmlns:wpi="http://schemas.microsoft.com/office/word/2010/wordprocessingInk" xmlns:wne="http://schemas.microsoft.com/office/word/2006/wordml" xmlns:wps="http://schemas.microsoft.com/office/word/2010/wordprocessingShape" mc:Ignorable="w14 w15 w16se w16cid w16 w16cex w16sdtdh wp14">
   <w:abstractNum w:abstractNumId="0" w15:restartNumberingAfterBreak="0">
     <w:nsid w:val="0B6C70BE"/>
     <w:multiLevelType w:val="hybridMultilevel"/>
@@ -5560,7 +6491,7 @@
 </file>
 
 <file path=word/styles.xml><?xml version="1.0" encoding="utf-8"?>
-<w:styles xmlns:mc="http://schemas.openxmlformats.org/markup-compatibility/2006" xmlns:r="http://schemas.openxmlformats.org/officeDocument/2006/relationships" xmlns:w="http://schemas.openxmlformats.org/wordprocessingml/2006/main" xmlns:w14="http://schemas.microsoft.com/office/word/2010/wordml" xmlns:w15="http://schemas.microsoft.com/office/word/2012/wordml" xmlns:w16cex="http://schemas.microsoft.com/office/word/2018/wordml/cex" xmlns:w16cid="http://schemas.microsoft.com/office/word/2016/wordml/cid" xmlns:w16="http://schemas.microsoft.com/office/word/2018/wordml" xmlns:w16du="http://schemas.microsoft.com/office/word/2023/wordml/word16du" xmlns:w16sdtdh="http://schemas.microsoft.com/office/word/2020/wordml/sdtdatahash" xmlns:w16sdtfl="http://schemas.microsoft.com/office/word/2024/wordml/sdtformatlock" xmlns:w16se="http://schemas.microsoft.com/office/word/2015/wordml/symex" mc:Ignorable="w14 w15 w16se w16cid w16 w16cex w16sdtdh w16sdtfl w16du">
+<w:styles xmlns:mc="http://schemas.openxmlformats.org/markup-compatibility/2006" xmlns:r="http://schemas.openxmlformats.org/officeDocument/2006/relationships" xmlns:w="http://schemas.openxmlformats.org/wordprocessingml/2006/main" xmlns:w14="http://schemas.microsoft.com/office/word/2010/wordml" xmlns:w15="http://schemas.microsoft.com/office/word/2012/wordml" xmlns:w16cex="http://schemas.microsoft.com/office/word/2018/wordml/cex" xmlns:w16cid="http://schemas.microsoft.com/office/word/2016/wordml/cid" xmlns:w16="http://schemas.microsoft.com/office/word/2018/wordml" xmlns:w16sdtdh="http://schemas.microsoft.com/office/word/2020/wordml/sdtdatahash" xmlns:w16se="http://schemas.microsoft.com/office/word/2015/wordml/symex" mc:Ignorable="w14 w15 w16se w16cid w16 w16cex w16sdtdh">
   <w:docDefaults>
     <w:rPrDefault>
       <w:rPr>
@@ -6617,25 +7548,6 @@
 </file>
 
 <file path=customXml/item2.xml><?xml version="1.0" encoding="utf-8"?>
-<go:gDocsCustomXmlDataStorage xmlns:go="http://customooxmlschemas.google.com/" xmlns:r="http://schemas.openxmlformats.org/officeDocument/2006/relationships">
-  <go:docsCustomData xmlns:go="http://customooxmlschemas.google.com/" roundtripDataSignature="AMtx7mixNdOXr/YxpXVZyeCTWL5+CebkXA==">AMUW2mWSDqnfrpqryhymKI+oztvWvNGYyGMy1DLyCDOHzb3BKBzZxNqa5hU4dfgJJNDmucLG6dxT1TppqBRgAGz70gVYor97Exga4oMTGtubLT36j+AtdArU6APPOKayUjMgmbfNH+BH</go:docsCustomData>
-</go:gDocsCustomXmlDataStorage>
-</file>
-
-<file path=customXml/item3.xml><?xml version="1.0" encoding="utf-8"?>
-<p:properties xmlns:p="http://schemas.microsoft.com/office/2006/metadata/properties" xmlns:xsi="http://www.w3.org/2001/XMLSchema-instance" xmlns:pc="http://schemas.microsoft.com/office/infopath/2007/PartnerControls">
-  <documentManagement>
-    <RelatedId xmlns="461d6144-fa1a-4092-829f-c84f3e3efa94" xsi:nil="true"/>
-    <_Flow_SignoffStatus xmlns="461d6144-fa1a-4092-829f-c84f3e3efa94" xsi:nil="true"/>
-    <lcf76f155ced4ddcb4097134ff3c332f xmlns="461d6144-fa1a-4092-829f-c84f3e3efa94">
-      <Terms xmlns="http://schemas.microsoft.com/office/infopath/2007/PartnerControls"/>
-    </lcf76f155ced4ddcb4097134ff3c332f>
-    <TaxCatchAll xmlns="236ee7c7-7e1f-44c3-af88-3b258280f106" xsi:nil="true"/>
-  </documentManagement>
-</p:properties>
-</file>
-
-<file path=customXml/item4.xml><?xml version="1.0" encoding="utf-8"?>
 <ct:contentTypeSchema xmlns:ct="http://schemas.microsoft.com/office/2006/metadata/contentType" xmlns:ma="http://schemas.microsoft.com/office/2006/metadata/properties/metaAttributes" ct:_="" ma:_="" ma:contentTypeName="Document" ma:contentTypeID="0x010100E37ED77BF1302443902AB0076FD5905A" ma:contentTypeVersion="20" ma:contentTypeDescription="Create a new document." ma:contentTypeScope="" ma:versionID="699c7d28d44cfd5f8e473877d2819393">
   <xsd:schema xmlns:xsd="http://www.w3.org/2001/XMLSchema" xmlns:xs="http://www.w3.org/2001/XMLSchema" xmlns:p="http://schemas.microsoft.com/office/2006/metadata/properties" xmlns:ns2="461d6144-fa1a-4092-829f-c84f3e3efa94" xmlns:ns3="236ee7c7-7e1f-44c3-af88-3b258280f106" targetNamespace="http://schemas.microsoft.com/office/2006/metadata/properties" ma:root="true" ma:fieldsID="f2a7211883085b086ebf453557c17dce" ns2:_="" ns3:_="">
     <xsd:import namespace="461d6144-fa1a-4092-829f-c84f3e3efa94"/>
@@ -6898,6 +7810,25 @@
 </ct:contentTypeSchema>
 </file>
 
+<file path=customXml/item3.xml><?xml version="1.0" encoding="utf-8"?>
+<p:properties xmlns:p="http://schemas.microsoft.com/office/2006/metadata/properties" xmlns:xsi="http://www.w3.org/2001/XMLSchema-instance" xmlns:pc="http://schemas.microsoft.com/office/infopath/2007/PartnerControls">
+  <documentManagement>
+    <RelatedId xmlns="461d6144-fa1a-4092-829f-c84f3e3efa94" xsi:nil="true"/>
+    <_Flow_SignoffStatus xmlns="461d6144-fa1a-4092-829f-c84f3e3efa94" xsi:nil="true"/>
+    <lcf76f155ced4ddcb4097134ff3c332f xmlns="461d6144-fa1a-4092-829f-c84f3e3efa94">
+      <Terms xmlns="http://schemas.microsoft.com/office/infopath/2007/PartnerControls"/>
+    </lcf76f155ced4ddcb4097134ff3c332f>
+    <TaxCatchAll xmlns="236ee7c7-7e1f-44c3-af88-3b258280f106" xsi:nil="true"/>
+  </documentManagement>
+</p:properties>
+</file>
+
+<file path=customXml/item4.xml><?xml version="1.0" encoding="utf-8"?>
+<go:gDocsCustomXmlDataStorage xmlns:go="http://customooxmlschemas.google.com/" xmlns:r="http://schemas.openxmlformats.org/officeDocument/2006/relationships">
+  <go:docsCustomData xmlns:go="http://customooxmlschemas.google.com/" roundtripDataSignature="AMtx7mixNdOXr/YxpXVZyeCTWL5+CebkXA==">AMUW2mWSDqnfrpqryhymKI+oztvWvNGYyGMy1DLyCDOHzb3BKBzZxNqa5hU4dfgJJNDmucLG6dxT1TppqBRgAGz70gVYor97Exga4oMTGtubLT36j+AtdArU6APPOKayUjMgmbfNH+BH</go:docsCustomData>
+</go:gDocsCustomXmlDataStorage>
+</file>
+
 <file path=customXml/itemProps1.xml><?xml version="1.0" encoding="utf-8"?>
 <ds:datastoreItem xmlns:ds="http://schemas.openxmlformats.org/officeDocument/2006/customXml" ds:itemID="{0385290A-0FB5-439D-9CA3-BCDCF1BAF1D4}">
   <ds:schemaRefs>
@@ -6907,10 +7838,20 @@
 </file>
 
 <file path=customXml/itemProps2.xml><?xml version="1.0" encoding="utf-8"?>
-<ds:datastoreItem xmlns:ds="http://schemas.openxmlformats.org/officeDocument/2006/customXml" ds:itemID="{11111111-1234-1234-1234-123412341234}">
+<ds:datastoreItem xmlns:ds="http://schemas.openxmlformats.org/officeDocument/2006/customXml" ds:itemID="{1FF22FF4-F8A3-48DE-8013-7842026D2A86}">
   <ds:schemaRefs>
-    <ds:schemaRef ds:uri="http://customooxmlschemas.google.com/"/>
-    <ds:schemaRef ds:uri="http://schemas.openxmlformats.org/officeDocument/2006/relationships"/>
+    <ds:schemaRef ds:uri="http://schemas.microsoft.com/office/2006/metadata/contentType"/>
+    <ds:schemaRef ds:uri="http://schemas.microsoft.com/office/2006/metadata/properties/metaAttributes"/>
+    <ds:schemaRef ds:uri="http://www.w3.org/2001/XMLSchema"/>
+    <ds:schemaRef ds:uri="http://schemas.microsoft.com/office/2006/metadata/properties"/>
+    <ds:schemaRef ds:uri="461d6144-fa1a-4092-829f-c84f3e3efa94"/>
+    <ds:schemaRef ds:uri="236ee7c7-7e1f-44c3-af88-3b258280f106"/>
+    <ds:schemaRef ds:uri="http://schemas.microsoft.com/office/2006/documentManagement/types"/>
+    <ds:schemaRef ds:uri="http://schemas.microsoft.com/office/infopath/2007/PartnerControls"/>
+    <ds:schemaRef ds:uri="http://schemas.openxmlformats.org/package/2006/metadata/core-properties"/>
+    <ds:schemaRef ds:uri="http://purl.org/dc/elements/1.1/"/>
+    <ds:schemaRef ds:uri="http://purl.org/dc/terms/"/>
+    <ds:schemaRef ds:uri="http://schemas.microsoft.com/internal/obd"/>
   </ds:schemaRefs>
 </ds:datastoreItem>
 </file>
@@ -6927,20 +7868,16 @@
 </file>
 
 <file path=customXml/itemProps4.xml><?xml version="1.0" encoding="utf-8"?>
-<ds:datastoreItem xmlns:ds="http://schemas.openxmlformats.org/officeDocument/2006/customXml" ds:itemID="{1FF22FF4-F8A3-48DE-8013-7842026D2A86}">
+<ds:datastoreItem xmlns:ds="http://schemas.openxmlformats.org/officeDocument/2006/customXml" ds:itemID="{11111111-1234-1234-1234-123412341234}">
   <ds:schemaRefs>
-    <ds:schemaRef ds:uri="http://schemas.microsoft.com/office/2006/metadata/contentType"/>
-    <ds:schemaRef ds:uri="http://schemas.microsoft.com/office/2006/metadata/properties/metaAttributes"/>
-    <ds:schemaRef ds:uri="http://www.w3.org/2001/XMLSchema"/>
-    <ds:schemaRef ds:uri="http://schemas.microsoft.com/office/2006/metadata/properties"/>
-    <ds:schemaRef ds:uri="461d6144-fa1a-4092-829f-c84f3e3efa94"/>
-    <ds:schemaRef ds:uri="236ee7c7-7e1f-44c3-af88-3b258280f106"/>
-    <ds:schemaRef ds:uri="http://schemas.microsoft.com/office/2006/documentManagement/types"/>
-    <ds:schemaRef ds:uri="http://schemas.microsoft.com/office/infopath/2007/PartnerControls"/>
-    <ds:schemaRef ds:uri="http://schemas.openxmlformats.org/package/2006/metadata/core-properties"/>
-    <ds:schemaRef ds:uri="http://purl.org/dc/elements/1.1/"/>
-    <ds:schemaRef ds:uri="http://purl.org/dc/terms/"/>
-    <ds:schemaRef ds:uri="http://schemas.microsoft.com/internal/obd"/>
+    <ds:schemaRef ds:uri="http://customooxmlschemas.google.com/"/>
+    <ds:schemaRef ds:uri="http://schemas.openxmlformats.org/officeDocument/2006/relationships"/>
   </ds:schemaRefs>
 </ds:datastoreItem>
+</file>
+
+<file path=docMetadata/LabelInfo.xml><?xml version="1.0" encoding="utf-8"?>
+<clbl:labelList xmlns:clbl="http://schemas.microsoft.com/office/2020/mipLabelMetadata">
+  <clbl:label id="{a4de43ec-192a-49eb-8e54-baeb8c71bbbe}" enabled="1" method="Standard" siteId="{4e2c6054-71cb-48f1-bd6c-3a9705aca71b}" contentBits="2" removed="0"/>
+</clbl:labelList>
 </file>
</xml_diff>